<commit_message>
Q1, 2, 3 & doc
</commit_message>
<xml_diff>
--- a/190663R_a02.docx
+++ b/190663R_a02.docx
@@ -433,10 +433,6 @@
       <w:pPr>
         <w:ind w:left="-450" w:right="-720"/>
         <w:jc w:val="both"/>
-        <w:rPr>
-          <w:sz w:val="24"/>
-          <w:szCs w:val="24"/>
-        </w:rPr>
       </w:pPr>
     </w:p>
     <w:p>
@@ -684,9 +680,54 @@
     <w:p>
       <w:pPr>
         <w:ind w:left="-450" w:right="-720"/>
+      </w:pPr>
+    </w:p>
+    <w:p>
+      <w:pPr>
+        <w:ind w:left="-450" w:right="-720"/>
+      </w:pPr>
+    </w:p>
+    <w:p>
+      <w:pPr>
+        <w:ind w:left="-450" w:right="-720"/>
         <w:rPr>
           <w:sz w:val="24"/>
           <w:szCs w:val="24"/>
+        </w:rPr>
+      </w:pPr>
+    </w:p>
+    <w:p>
+      <w:pPr>
+        <w:ind w:left="-450" w:right="-720"/>
+        <w:rPr>
+          <w:sz w:val="24"/>
+          <w:szCs w:val="24"/>
+        </w:rPr>
+      </w:pPr>
+    </w:p>
+    <w:p>
+      <w:pPr>
+        <w:ind w:left="-450" w:right="-720"/>
+        <w:rPr>
+          <w:sz w:val="24"/>
+          <w:szCs w:val="24"/>
+        </w:rPr>
+      </w:pPr>
+    </w:p>
+    <w:p>
+      <w:pPr>
+        <w:ind w:left="-450" w:right="-720"/>
+        <w:rPr>
+          <w:sz w:val="24"/>
+          <w:szCs w:val="24"/>
+        </w:rPr>
+      </w:pPr>
+    </w:p>
+    <w:p>
+      <w:pPr>
+        <w:ind w:left="-450" w:right="-720"/>
+        <w:rPr>
+          <w:noProof/>
         </w:rPr>
       </w:pPr>
     </w:p>
@@ -702,6 +743,78 @@
       </w:pPr>
       <w:r>
         <w:rPr>
+          <w:noProof/>
+        </w:rPr>
+        <w:drawing>
+          <wp:anchor distT="0" distB="0" distL="114300" distR="114300" simplePos="0" relativeHeight="251664384" behindDoc="1" locked="0" layoutInCell="1" allowOverlap="1" wp14:anchorId="542A3EB3" wp14:editId="129BFFFE">
+            <wp:simplePos x="0" y="0"/>
+            <wp:positionH relativeFrom="column">
+              <wp:posOffset>-441960</wp:posOffset>
+            </wp:positionH>
+            <wp:positionV relativeFrom="paragraph">
+              <wp:posOffset>265430</wp:posOffset>
+            </wp:positionV>
+            <wp:extent cx="5943600" cy="2720340"/>
+            <wp:effectExtent l="0" t="0" r="0" b="3810"/>
+            <wp:wrapTight wrapText="bothSides">
+              <wp:wrapPolygon edited="0">
+                <wp:start x="0" y="0"/>
+                <wp:lineTo x="0" y="21479"/>
+                <wp:lineTo x="21531" y="21479"/>
+                <wp:lineTo x="21531" y="0"/>
+                <wp:lineTo x="0" y="0"/>
+              </wp:wrapPolygon>
+            </wp:wrapTight>
+            <wp:docPr id="7" name="Picture 7" descr="Graphical user interface, text, application&#10;&#10;Description automatically generated"/>
+            <wp:cNvGraphicFramePr>
+              <a:graphicFrameLocks xmlns:a="http://schemas.openxmlformats.org/drawingml/2006/main" noChangeAspect="1"/>
+            </wp:cNvGraphicFramePr>
+            <a:graphic xmlns:a="http://schemas.openxmlformats.org/drawingml/2006/main">
+              <a:graphicData uri="http://schemas.openxmlformats.org/drawingml/2006/picture">
+                <pic:pic xmlns:pic="http://schemas.openxmlformats.org/drawingml/2006/picture">
+                  <pic:nvPicPr>
+                    <pic:cNvPr id="7" name="Picture 7" descr="Graphical user interface, text, application&#10;&#10;Description automatically generated"/>
+                    <pic:cNvPicPr/>
+                  </pic:nvPicPr>
+                  <pic:blipFill rotWithShape="1">
+                    <a:blip r:embed="rId10">
+                      <a:extLst>
+                        <a:ext uri="{28A0092B-C50C-407E-A947-70E740481C1C}">
+                          <a14:useLocalDpi xmlns:a14="http://schemas.microsoft.com/office/drawing/2010/main" val="0"/>
+                        </a:ext>
+                      </a:extLst>
+                    </a:blip>
+                    <a:srcRect b="31707"/>
+                    <a:stretch/>
+                  </pic:blipFill>
+                  <pic:spPr bwMode="auto">
+                    <a:xfrm>
+                      <a:off x="0" y="0"/>
+                      <a:ext cx="5943600" cy="2720340"/>
+                    </a:xfrm>
+                    <a:prstGeom prst="rect">
+                      <a:avLst/>
+                    </a:prstGeom>
+                    <a:ln>
+                      <a:noFill/>
+                    </a:ln>
+                    <a:extLst>
+                      <a:ext uri="{53640926-AAD7-44D8-BBD7-CCE9431645EC}">
+                        <a14:shadowObscured xmlns:a14="http://schemas.microsoft.com/office/drawing/2010/main"/>
+                      </a:ext>
+                    </a:extLst>
+                  </pic:spPr>
+                </pic:pic>
+              </a:graphicData>
+            </a:graphic>
+            <wp14:sizeRelV relativeFrom="margin">
+              <wp14:pctHeight>0</wp14:pctHeight>
+            </wp14:sizeRelV>
+          </wp:anchor>
+        </w:drawing>
+      </w:r>
+      <w:r>
+        <w:rPr>
           <w:b/>
           <w:bCs/>
           <w:sz w:val="28"/>
@@ -727,6 +840,666 @@
         </w:rPr>
         <w:t>)</w:t>
       </w:r>
+    </w:p>
+    <w:p>
+      <w:pPr>
+        <w:ind w:left="-450" w:right="-720"/>
+      </w:pPr>
+      <w:r>
+        <w:rPr>
+          <w:noProof/>
+        </w:rPr>
+        <w:drawing>
+          <wp:anchor distT="0" distB="0" distL="114300" distR="114300" simplePos="0" relativeHeight="251665408" behindDoc="1" locked="0" layoutInCell="1" allowOverlap="1" wp14:anchorId="58EE1E2D" wp14:editId="367DB738">
+            <wp:simplePos x="0" y="0"/>
+            <wp:positionH relativeFrom="page">
+              <wp:posOffset>3075305</wp:posOffset>
+            </wp:positionH>
+            <wp:positionV relativeFrom="paragraph">
+              <wp:posOffset>209550</wp:posOffset>
+            </wp:positionV>
+            <wp:extent cx="4346575" cy="1607820"/>
+            <wp:effectExtent l="0" t="0" r="0" b="0"/>
+            <wp:wrapTight wrapText="bothSides">
+              <wp:wrapPolygon edited="0">
+                <wp:start x="0" y="0"/>
+                <wp:lineTo x="0" y="21242"/>
+                <wp:lineTo x="21490" y="21242"/>
+                <wp:lineTo x="21490" y="0"/>
+                <wp:lineTo x="0" y="0"/>
+              </wp:wrapPolygon>
+            </wp:wrapTight>
+            <wp:docPr id="8" name="Picture 8" descr="A picture containing text&#10;&#10;Description automatically generated"/>
+            <wp:cNvGraphicFramePr>
+              <a:graphicFrameLocks xmlns:a="http://schemas.openxmlformats.org/drawingml/2006/main" noChangeAspect="1"/>
+            </wp:cNvGraphicFramePr>
+            <a:graphic xmlns:a="http://schemas.openxmlformats.org/drawingml/2006/main">
+              <a:graphicData uri="http://schemas.openxmlformats.org/drawingml/2006/picture">
+                <pic:pic xmlns:pic="http://schemas.openxmlformats.org/drawingml/2006/picture">
+                  <pic:nvPicPr>
+                    <pic:cNvPr id="8" name="Picture 8" descr="A picture containing text&#10;&#10;Description automatically generated"/>
+                    <pic:cNvPicPr/>
+                  </pic:nvPicPr>
+                  <pic:blipFill>
+                    <a:blip r:embed="rId11">
+                      <a:extLst>
+                        <a:ext uri="{28A0092B-C50C-407E-A947-70E740481C1C}">
+                          <a14:useLocalDpi xmlns:a14="http://schemas.microsoft.com/office/drawing/2010/main" val="0"/>
+                        </a:ext>
+                      </a:extLst>
+                    </a:blip>
+                    <a:stretch>
+                      <a:fillRect/>
+                    </a:stretch>
+                  </pic:blipFill>
+                  <pic:spPr>
+                    <a:xfrm>
+                      <a:off x="0" y="0"/>
+                      <a:ext cx="4346575" cy="1607820"/>
+                    </a:xfrm>
+                    <a:prstGeom prst="rect">
+                      <a:avLst/>
+                    </a:prstGeom>
+                  </pic:spPr>
+                </pic:pic>
+              </a:graphicData>
+            </a:graphic>
+            <wp14:sizeRelH relativeFrom="margin">
+              <wp14:pctWidth>0</wp14:pctWidth>
+            </wp14:sizeRelH>
+            <wp14:sizeRelV relativeFrom="margin">
+              <wp14:pctHeight>0</wp14:pctHeight>
+            </wp14:sizeRelV>
+          </wp:anchor>
+        </w:drawing>
+      </w:r>
+      <w:r>
+        <w:rPr>
+          <w:noProof/>
+        </w:rPr>
+        <w:drawing>
+          <wp:anchor distT="0" distB="0" distL="114300" distR="114300" simplePos="0" relativeHeight="251666432" behindDoc="1" locked="0" layoutInCell="1" allowOverlap="1" wp14:anchorId="29C846E3" wp14:editId="7DDB9CC0">
+            <wp:simplePos x="0" y="0"/>
+            <wp:positionH relativeFrom="column">
+              <wp:posOffset>2354580</wp:posOffset>
+            </wp:positionH>
+            <wp:positionV relativeFrom="paragraph">
+              <wp:posOffset>1870710</wp:posOffset>
+            </wp:positionV>
+            <wp:extent cx="4025900" cy="1678305"/>
+            <wp:effectExtent l="0" t="0" r="0" b="0"/>
+            <wp:wrapTight wrapText="bothSides">
+              <wp:wrapPolygon edited="0">
+                <wp:start x="0" y="0"/>
+                <wp:lineTo x="0" y="21330"/>
+                <wp:lineTo x="21464" y="21330"/>
+                <wp:lineTo x="21464" y="0"/>
+                <wp:lineTo x="0" y="0"/>
+              </wp:wrapPolygon>
+            </wp:wrapTight>
+            <wp:docPr id="9" name="Picture 9" descr="A picture containing text&#10;&#10;Description automatically generated"/>
+            <wp:cNvGraphicFramePr>
+              <a:graphicFrameLocks xmlns:a="http://schemas.openxmlformats.org/drawingml/2006/main" noChangeAspect="1"/>
+            </wp:cNvGraphicFramePr>
+            <a:graphic xmlns:a="http://schemas.openxmlformats.org/drawingml/2006/main">
+              <a:graphicData uri="http://schemas.openxmlformats.org/drawingml/2006/picture">
+                <pic:pic xmlns:pic="http://schemas.openxmlformats.org/drawingml/2006/picture">
+                  <pic:nvPicPr>
+                    <pic:cNvPr id="9" name="Picture 9" descr="A picture containing text&#10;&#10;Description automatically generated"/>
+                    <pic:cNvPicPr/>
+                  </pic:nvPicPr>
+                  <pic:blipFill>
+                    <a:blip r:embed="rId12" cstate="print">
+                      <a:extLst>
+                        <a:ext uri="{28A0092B-C50C-407E-A947-70E740481C1C}">
+                          <a14:useLocalDpi xmlns:a14="http://schemas.microsoft.com/office/drawing/2010/main" val="0"/>
+                        </a:ext>
+                      </a:extLst>
+                    </a:blip>
+                    <a:stretch>
+                      <a:fillRect/>
+                    </a:stretch>
+                  </pic:blipFill>
+                  <pic:spPr>
+                    <a:xfrm>
+                      <a:off x="0" y="0"/>
+                      <a:ext cx="4025900" cy="1678305"/>
+                    </a:xfrm>
+                    <a:prstGeom prst="rect">
+                      <a:avLst/>
+                    </a:prstGeom>
+                  </pic:spPr>
+                </pic:pic>
+              </a:graphicData>
+            </a:graphic>
+            <wp14:sizeRelH relativeFrom="margin">
+              <wp14:pctWidth>0</wp14:pctWidth>
+            </wp14:sizeRelH>
+            <wp14:sizeRelV relativeFrom="margin">
+              <wp14:pctHeight>0</wp14:pctHeight>
+            </wp14:sizeRelV>
+          </wp:anchor>
+        </w:drawing>
+      </w:r>
+    </w:p>
+    <w:p>
+      <w:pPr>
+        <w:ind w:left="-450" w:right="-720"/>
+      </w:pPr>
+    </w:p>
+    <w:p>
+      <w:pPr>
+        <w:ind w:left="-450" w:right="-720"/>
+      </w:pPr>
+      <w:r>
+        <w:rPr>
+          <w:noProof/>
+        </w:rPr>
+        <w:drawing>
+          <wp:anchor distT="0" distB="0" distL="114300" distR="114300" simplePos="0" relativeHeight="251665919" behindDoc="1" locked="0" layoutInCell="1" allowOverlap="1" wp14:anchorId="2CF4E2E3" wp14:editId="5AC090BD">
+            <wp:simplePos x="0" y="0"/>
+            <wp:positionH relativeFrom="margin">
+              <wp:posOffset>-441960</wp:posOffset>
+            </wp:positionH>
+            <wp:positionV relativeFrom="paragraph">
+              <wp:posOffset>403860</wp:posOffset>
+            </wp:positionV>
+            <wp:extent cx="5905500" cy="2720340"/>
+            <wp:effectExtent l="0" t="0" r="0" b="3810"/>
+            <wp:wrapTight wrapText="bothSides">
+              <wp:wrapPolygon edited="0">
+                <wp:start x="0" y="0"/>
+                <wp:lineTo x="0" y="21479"/>
+                <wp:lineTo x="21530" y="21479"/>
+                <wp:lineTo x="21530" y="0"/>
+                <wp:lineTo x="0" y="0"/>
+              </wp:wrapPolygon>
+            </wp:wrapTight>
+            <wp:docPr id="10" name="Picture 10" descr="Text&#10;&#10;Description automatically generated"/>
+            <wp:cNvGraphicFramePr>
+              <a:graphicFrameLocks xmlns:a="http://schemas.openxmlformats.org/drawingml/2006/main" noChangeAspect="1"/>
+            </wp:cNvGraphicFramePr>
+            <a:graphic xmlns:a="http://schemas.openxmlformats.org/drawingml/2006/main">
+              <a:graphicData uri="http://schemas.openxmlformats.org/drawingml/2006/picture">
+                <pic:pic xmlns:pic="http://schemas.openxmlformats.org/drawingml/2006/picture">
+                  <pic:nvPicPr>
+                    <pic:cNvPr id="10" name="Picture 10" descr="Text&#10;&#10;Description automatically generated"/>
+                    <pic:cNvPicPr/>
+                  </pic:nvPicPr>
+                  <pic:blipFill>
+                    <a:blip r:embed="rId13">
+                      <a:extLst>
+                        <a:ext uri="{28A0092B-C50C-407E-A947-70E740481C1C}">
+                          <a14:useLocalDpi xmlns:a14="http://schemas.microsoft.com/office/drawing/2010/main" val="0"/>
+                        </a:ext>
+                      </a:extLst>
+                    </a:blip>
+                    <a:stretch>
+                      <a:fillRect/>
+                    </a:stretch>
+                  </pic:blipFill>
+                  <pic:spPr>
+                    <a:xfrm>
+                      <a:off x="0" y="0"/>
+                      <a:ext cx="5905500" cy="2720340"/>
+                    </a:xfrm>
+                    <a:prstGeom prst="rect">
+                      <a:avLst/>
+                    </a:prstGeom>
+                  </pic:spPr>
+                </pic:pic>
+              </a:graphicData>
+            </a:graphic>
+          </wp:anchor>
+        </w:drawing>
+      </w:r>
+    </w:p>
+    <w:p>
+      <w:pPr>
+        <w:ind w:left="-450" w:right="-720"/>
+      </w:pPr>
+      <w:r>
+        <w:rPr>
+          <w:noProof/>
+        </w:rPr>
+        <w:drawing>
+          <wp:anchor distT="0" distB="0" distL="114300" distR="114300" simplePos="0" relativeHeight="251669504" behindDoc="1" locked="0" layoutInCell="1" allowOverlap="1" wp14:anchorId="3A21581E" wp14:editId="554B4F15">
+            <wp:simplePos x="0" y="0"/>
+            <wp:positionH relativeFrom="column">
+              <wp:posOffset>3701415</wp:posOffset>
+            </wp:positionH>
+            <wp:positionV relativeFrom="paragraph">
+              <wp:posOffset>788670</wp:posOffset>
+            </wp:positionV>
+            <wp:extent cx="2462530" cy="2065020"/>
+            <wp:effectExtent l="0" t="0" r="0" b="0"/>
+            <wp:wrapTight wrapText="bothSides">
+              <wp:wrapPolygon edited="0">
+                <wp:start x="0" y="0"/>
+                <wp:lineTo x="0" y="21321"/>
+                <wp:lineTo x="21388" y="21321"/>
+                <wp:lineTo x="21388" y="0"/>
+                <wp:lineTo x="0" y="0"/>
+              </wp:wrapPolygon>
+            </wp:wrapTight>
+            <wp:docPr id="13" name="Picture 13" descr="A picture containing text&#10;&#10;Description automatically generated"/>
+            <wp:cNvGraphicFramePr>
+              <a:graphicFrameLocks xmlns:a="http://schemas.openxmlformats.org/drawingml/2006/main" noChangeAspect="1"/>
+            </wp:cNvGraphicFramePr>
+            <a:graphic xmlns:a="http://schemas.openxmlformats.org/drawingml/2006/main">
+              <a:graphicData uri="http://schemas.openxmlformats.org/drawingml/2006/picture">
+                <pic:pic xmlns:pic="http://schemas.openxmlformats.org/drawingml/2006/picture">
+                  <pic:nvPicPr>
+                    <pic:cNvPr id="13" name="Picture 13" descr="A picture containing text&#10;&#10;Description automatically generated"/>
+                    <pic:cNvPicPr/>
+                  </pic:nvPicPr>
+                  <pic:blipFill>
+                    <a:blip r:embed="rId14">
+                      <a:extLst>
+                        <a:ext uri="{28A0092B-C50C-407E-A947-70E740481C1C}">
+                          <a14:useLocalDpi xmlns:a14="http://schemas.microsoft.com/office/drawing/2010/main" val="0"/>
+                        </a:ext>
+                      </a:extLst>
+                    </a:blip>
+                    <a:stretch>
+                      <a:fillRect/>
+                    </a:stretch>
+                  </pic:blipFill>
+                  <pic:spPr>
+                    <a:xfrm>
+                      <a:off x="0" y="0"/>
+                      <a:ext cx="2462530" cy="2065020"/>
+                    </a:xfrm>
+                    <a:prstGeom prst="rect">
+                      <a:avLst/>
+                    </a:prstGeom>
+                  </pic:spPr>
+                </pic:pic>
+              </a:graphicData>
+            </a:graphic>
+            <wp14:sizeRelH relativeFrom="margin">
+              <wp14:pctWidth>0</wp14:pctWidth>
+            </wp14:sizeRelH>
+            <wp14:sizeRelV relativeFrom="margin">
+              <wp14:pctHeight>0</wp14:pctHeight>
+            </wp14:sizeRelV>
+          </wp:anchor>
+        </w:drawing>
+      </w:r>
+    </w:p>
+    <w:p>
+      <w:pPr>
+        <w:ind w:left="-450" w:right="-720"/>
+      </w:pPr>
+    </w:p>
+    <w:p>
+      <w:pPr>
+        <w:ind w:left="-450" w:right="-720"/>
+      </w:pPr>
+      <w:r>
+        <w:rPr>
+          <w:noProof/>
+        </w:rPr>
+        <w:lastRenderedPageBreak/>
+        <w:drawing>
+          <wp:anchor distT="0" distB="0" distL="114300" distR="114300" simplePos="0" relativeHeight="251670528" behindDoc="1" locked="0" layoutInCell="1" allowOverlap="1" wp14:anchorId="52E86422" wp14:editId="721F549F">
+            <wp:simplePos x="0" y="0"/>
+            <wp:positionH relativeFrom="column">
+              <wp:posOffset>3718560</wp:posOffset>
+            </wp:positionH>
+            <wp:positionV relativeFrom="paragraph">
+              <wp:posOffset>330200</wp:posOffset>
+            </wp:positionV>
+            <wp:extent cx="2453427" cy="2095500"/>
+            <wp:effectExtent l="0" t="0" r="4445" b="0"/>
+            <wp:wrapTight wrapText="bothSides">
+              <wp:wrapPolygon edited="0">
+                <wp:start x="0" y="0"/>
+                <wp:lineTo x="0" y="21404"/>
+                <wp:lineTo x="21471" y="21404"/>
+                <wp:lineTo x="21471" y="0"/>
+                <wp:lineTo x="0" y="0"/>
+              </wp:wrapPolygon>
+            </wp:wrapTight>
+            <wp:docPr id="14" name="Picture 14" descr="A picture containing text, graffiti, lined, rack&#10;&#10;Description automatically generated"/>
+            <wp:cNvGraphicFramePr>
+              <a:graphicFrameLocks xmlns:a="http://schemas.openxmlformats.org/drawingml/2006/main" noChangeAspect="1"/>
+            </wp:cNvGraphicFramePr>
+            <a:graphic xmlns:a="http://schemas.openxmlformats.org/drawingml/2006/main">
+              <a:graphicData uri="http://schemas.openxmlformats.org/drawingml/2006/picture">
+                <pic:pic xmlns:pic="http://schemas.openxmlformats.org/drawingml/2006/picture">
+                  <pic:nvPicPr>
+                    <pic:cNvPr id="14" name="Picture 14" descr="A picture containing text, graffiti, lined, rack&#10;&#10;Description automatically generated"/>
+                    <pic:cNvPicPr/>
+                  </pic:nvPicPr>
+                  <pic:blipFill>
+                    <a:blip r:embed="rId15">
+                      <a:extLst>
+                        <a:ext uri="{28A0092B-C50C-407E-A947-70E740481C1C}">
+                          <a14:useLocalDpi xmlns:a14="http://schemas.microsoft.com/office/drawing/2010/main" val="0"/>
+                        </a:ext>
+                      </a:extLst>
+                    </a:blip>
+                    <a:stretch>
+                      <a:fillRect/>
+                    </a:stretch>
+                  </pic:blipFill>
+                  <pic:spPr>
+                    <a:xfrm>
+                      <a:off x="0" y="0"/>
+                      <a:ext cx="2453427" cy="2095500"/>
+                    </a:xfrm>
+                    <a:prstGeom prst="rect">
+                      <a:avLst/>
+                    </a:prstGeom>
+                  </pic:spPr>
+                </pic:pic>
+              </a:graphicData>
+            </a:graphic>
+          </wp:anchor>
+        </w:drawing>
+      </w:r>
+      <w:r>
+        <w:rPr>
+          <w:noProof/>
+        </w:rPr>
+        <w:drawing>
+          <wp:anchor distT="0" distB="0" distL="114300" distR="114300" simplePos="0" relativeHeight="251668480" behindDoc="1" locked="0" layoutInCell="1" allowOverlap="1" wp14:anchorId="48CDC07A" wp14:editId="291DC245">
+            <wp:simplePos x="0" y="0"/>
+            <wp:positionH relativeFrom="column">
+              <wp:posOffset>-366395</wp:posOffset>
+            </wp:positionH>
+            <wp:positionV relativeFrom="paragraph">
+              <wp:posOffset>163830</wp:posOffset>
+            </wp:positionV>
+            <wp:extent cx="3684270" cy="2430780"/>
+            <wp:effectExtent l="0" t="0" r="0" b="7620"/>
+            <wp:wrapTight wrapText="bothSides">
+              <wp:wrapPolygon edited="0">
+                <wp:start x="0" y="0"/>
+                <wp:lineTo x="0" y="21498"/>
+                <wp:lineTo x="21444" y="21498"/>
+                <wp:lineTo x="21444" y="0"/>
+                <wp:lineTo x="0" y="0"/>
+              </wp:wrapPolygon>
+            </wp:wrapTight>
+            <wp:docPr id="11" name="Picture 11" descr="Graphical user interface, text, application, email&#10;&#10;Description automatically generated"/>
+            <wp:cNvGraphicFramePr>
+              <a:graphicFrameLocks xmlns:a="http://schemas.openxmlformats.org/drawingml/2006/main" noChangeAspect="1"/>
+            </wp:cNvGraphicFramePr>
+            <a:graphic xmlns:a="http://schemas.openxmlformats.org/drawingml/2006/main">
+              <a:graphicData uri="http://schemas.openxmlformats.org/drawingml/2006/picture">
+                <pic:pic xmlns:pic="http://schemas.openxmlformats.org/drawingml/2006/picture">
+                  <pic:nvPicPr>
+                    <pic:cNvPr id="11" name="Picture 11" descr="Graphical user interface, text, application, email&#10;&#10;Description automatically generated"/>
+                    <pic:cNvPicPr/>
+                  </pic:nvPicPr>
+                  <pic:blipFill>
+                    <a:blip r:embed="rId16">
+                      <a:extLst>
+                        <a:ext uri="{28A0092B-C50C-407E-A947-70E740481C1C}">
+                          <a14:useLocalDpi xmlns:a14="http://schemas.microsoft.com/office/drawing/2010/main" val="0"/>
+                        </a:ext>
+                      </a:extLst>
+                    </a:blip>
+                    <a:stretch>
+                      <a:fillRect/>
+                    </a:stretch>
+                  </pic:blipFill>
+                  <pic:spPr>
+                    <a:xfrm>
+                      <a:off x="0" y="0"/>
+                      <a:ext cx="3684270" cy="2430780"/>
+                    </a:xfrm>
+                    <a:prstGeom prst="rect">
+                      <a:avLst/>
+                    </a:prstGeom>
+                  </pic:spPr>
+                </pic:pic>
+              </a:graphicData>
+            </a:graphic>
+            <wp14:sizeRelH relativeFrom="margin">
+              <wp14:pctWidth>0</wp14:pctWidth>
+            </wp14:sizeRelH>
+            <wp14:sizeRelV relativeFrom="margin">
+              <wp14:pctHeight>0</wp14:pctHeight>
+            </wp14:sizeRelV>
+          </wp:anchor>
+        </w:drawing>
+      </w:r>
+    </w:p>
+    <w:p>
+      <w:pPr>
+        <w:ind w:left="-450" w:right="-720"/>
+      </w:pPr>
+    </w:p>
+    <w:p>
+      <w:pPr>
+        <w:ind w:left="-450" w:right="-720"/>
+      </w:pPr>
+      <w:r>
+        <w:rPr>
+          <w:noProof/>
+        </w:rPr>
+        <w:drawing>
+          <wp:anchor distT="0" distB="0" distL="114300" distR="114300" simplePos="0" relativeHeight="251667456" behindDoc="1" locked="0" layoutInCell="1" allowOverlap="1" wp14:anchorId="4651F7FB" wp14:editId="6252D125">
+            <wp:simplePos x="0" y="0"/>
+            <wp:positionH relativeFrom="column">
+              <wp:posOffset>-381000</wp:posOffset>
+            </wp:positionH>
+            <wp:positionV relativeFrom="paragraph">
+              <wp:posOffset>86995</wp:posOffset>
+            </wp:positionV>
+            <wp:extent cx="4152900" cy="541020"/>
+            <wp:effectExtent l="0" t="0" r="0" b="0"/>
+            <wp:wrapTight wrapText="bothSides">
+              <wp:wrapPolygon edited="0">
+                <wp:start x="0" y="0"/>
+                <wp:lineTo x="0" y="20535"/>
+                <wp:lineTo x="21501" y="20535"/>
+                <wp:lineTo x="21501" y="0"/>
+                <wp:lineTo x="0" y="0"/>
+              </wp:wrapPolygon>
+            </wp:wrapTight>
+            <wp:docPr id="12" name="Picture 12" descr="A picture containing application&#10;&#10;Description automatically generated"/>
+            <wp:cNvGraphicFramePr>
+              <a:graphicFrameLocks xmlns:a="http://schemas.openxmlformats.org/drawingml/2006/main" noChangeAspect="1"/>
+            </wp:cNvGraphicFramePr>
+            <a:graphic xmlns:a="http://schemas.openxmlformats.org/drawingml/2006/main">
+              <a:graphicData uri="http://schemas.openxmlformats.org/drawingml/2006/picture">
+                <pic:pic xmlns:pic="http://schemas.openxmlformats.org/drawingml/2006/picture">
+                  <pic:nvPicPr>
+                    <pic:cNvPr id="12" name="Picture 12" descr="A picture containing application&#10;&#10;Description automatically generated"/>
+                    <pic:cNvPicPr/>
+                  </pic:nvPicPr>
+                  <pic:blipFill>
+                    <a:blip r:embed="rId17">
+                      <a:extLst>
+                        <a:ext uri="{28A0092B-C50C-407E-A947-70E740481C1C}">
+                          <a14:useLocalDpi xmlns:a14="http://schemas.microsoft.com/office/drawing/2010/main" val="0"/>
+                        </a:ext>
+                      </a:extLst>
+                    </a:blip>
+                    <a:stretch>
+                      <a:fillRect/>
+                    </a:stretch>
+                  </pic:blipFill>
+                  <pic:spPr>
+                    <a:xfrm>
+                      <a:off x="0" y="0"/>
+                      <a:ext cx="4152900" cy="541020"/>
+                    </a:xfrm>
+                    <a:prstGeom prst="rect">
+                      <a:avLst/>
+                    </a:prstGeom>
+                  </pic:spPr>
+                </pic:pic>
+              </a:graphicData>
+            </a:graphic>
+          </wp:anchor>
+        </w:drawing>
+      </w:r>
+    </w:p>
+    <w:p>
+      <w:pPr>
+        <w:ind w:left="-450" w:right="-720"/>
+      </w:pPr>
+      <w:r>
+        <w:rPr>
+          <w:noProof/>
+        </w:rPr>
+        <w:drawing>
+          <wp:anchor distT="0" distB="0" distL="114300" distR="114300" simplePos="0" relativeHeight="251672576" behindDoc="1" locked="0" layoutInCell="1" allowOverlap="1" wp14:anchorId="5A57A6D8" wp14:editId="493615FC">
+            <wp:simplePos x="0" y="0"/>
+            <wp:positionH relativeFrom="margin">
+              <wp:posOffset>2948940</wp:posOffset>
+            </wp:positionH>
+            <wp:positionV relativeFrom="paragraph">
+              <wp:posOffset>361950</wp:posOffset>
+            </wp:positionV>
+            <wp:extent cx="3268345" cy="2735580"/>
+            <wp:effectExtent l="0" t="0" r="8255" b="7620"/>
+            <wp:wrapTight wrapText="bothSides">
+              <wp:wrapPolygon edited="0">
+                <wp:start x="0" y="0"/>
+                <wp:lineTo x="0" y="21510"/>
+                <wp:lineTo x="21529" y="21510"/>
+                <wp:lineTo x="21529" y="0"/>
+                <wp:lineTo x="0" y="0"/>
+              </wp:wrapPolygon>
+            </wp:wrapTight>
+            <wp:docPr id="16" name="Picture 16" descr="A picture containing text, graffiti&#10;&#10;Description automatically generated"/>
+            <wp:cNvGraphicFramePr>
+              <a:graphicFrameLocks xmlns:a="http://schemas.openxmlformats.org/drawingml/2006/main" noChangeAspect="1"/>
+            </wp:cNvGraphicFramePr>
+            <a:graphic xmlns:a="http://schemas.openxmlformats.org/drawingml/2006/main">
+              <a:graphicData uri="http://schemas.openxmlformats.org/drawingml/2006/picture">
+                <pic:pic xmlns:pic="http://schemas.openxmlformats.org/drawingml/2006/picture">
+                  <pic:nvPicPr>
+                    <pic:cNvPr id="16" name="Picture 16" descr="A picture containing text, graffiti&#10;&#10;Description automatically generated"/>
+                    <pic:cNvPicPr/>
+                  </pic:nvPicPr>
+                  <pic:blipFill>
+                    <a:blip r:embed="rId18">
+                      <a:extLst>
+                        <a:ext uri="{28A0092B-C50C-407E-A947-70E740481C1C}">
+                          <a14:useLocalDpi xmlns:a14="http://schemas.microsoft.com/office/drawing/2010/main" val="0"/>
+                        </a:ext>
+                      </a:extLst>
+                    </a:blip>
+                    <a:stretch>
+                      <a:fillRect/>
+                    </a:stretch>
+                  </pic:blipFill>
+                  <pic:spPr>
+                    <a:xfrm>
+                      <a:off x="0" y="0"/>
+                      <a:ext cx="3268345" cy="2735580"/>
+                    </a:xfrm>
+                    <a:prstGeom prst="rect">
+                      <a:avLst/>
+                    </a:prstGeom>
+                  </pic:spPr>
+                </pic:pic>
+              </a:graphicData>
+            </a:graphic>
+            <wp14:sizeRelH relativeFrom="margin">
+              <wp14:pctWidth>0</wp14:pctWidth>
+            </wp14:sizeRelH>
+            <wp14:sizeRelV relativeFrom="margin">
+              <wp14:pctHeight>0</wp14:pctHeight>
+            </wp14:sizeRelV>
+          </wp:anchor>
+        </w:drawing>
+      </w:r>
+      <w:r>
+        <w:rPr>
+          <w:noProof/>
+        </w:rPr>
+        <w:drawing>
+          <wp:anchor distT="0" distB="0" distL="114300" distR="114300" simplePos="0" relativeHeight="251671552" behindDoc="1" locked="0" layoutInCell="1" allowOverlap="1" wp14:anchorId="58248297" wp14:editId="01CB7227">
+            <wp:simplePos x="0" y="0"/>
+            <wp:positionH relativeFrom="column">
+              <wp:posOffset>-198120</wp:posOffset>
+            </wp:positionH>
+            <wp:positionV relativeFrom="paragraph">
+              <wp:posOffset>377190</wp:posOffset>
+            </wp:positionV>
+            <wp:extent cx="3067685" cy="2659380"/>
+            <wp:effectExtent l="0" t="0" r="0" b="7620"/>
+            <wp:wrapTight wrapText="bothSides">
+              <wp:wrapPolygon edited="0">
+                <wp:start x="0" y="0"/>
+                <wp:lineTo x="0" y="21507"/>
+                <wp:lineTo x="21461" y="21507"/>
+                <wp:lineTo x="21461" y="0"/>
+                <wp:lineTo x="0" y="0"/>
+              </wp:wrapPolygon>
+            </wp:wrapTight>
+            <wp:docPr id="15" name="Picture 15" descr="A picture containing text&#10;&#10;Description automatically generated"/>
+            <wp:cNvGraphicFramePr>
+              <a:graphicFrameLocks xmlns:a="http://schemas.openxmlformats.org/drawingml/2006/main" noChangeAspect="1"/>
+            </wp:cNvGraphicFramePr>
+            <a:graphic xmlns:a="http://schemas.openxmlformats.org/drawingml/2006/main">
+              <a:graphicData uri="http://schemas.openxmlformats.org/drawingml/2006/picture">
+                <pic:pic xmlns:pic="http://schemas.openxmlformats.org/drawingml/2006/picture">
+                  <pic:nvPicPr>
+                    <pic:cNvPr id="15" name="Picture 15" descr="A picture containing text&#10;&#10;Description automatically generated"/>
+                    <pic:cNvPicPr/>
+                  </pic:nvPicPr>
+                  <pic:blipFill>
+                    <a:blip r:embed="rId19">
+                      <a:extLst>
+                        <a:ext uri="{28A0092B-C50C-407E-A947-70E740481C1C}">
+                          <a14:useLocalDpi xmlns:a14="http://schemas.microsoft.com/office/drawing/2010/main" val="0"/>
+                        </a:ext>
+                      </a:extLst>
+                    </a:blip>
+                    <a:stretch>
+                      <a:fillRect/>
+                    </a:stretch>
+                  </pic:blipFill>
+                  <pic:spPr>
+                    <a:xfrm>
+                      <a:off x="0" y="0"/>
+                      <a:ext cx="3067685" cy="2659380"/>
+                    </a:xfrm>
+                    <a:prstGeom prst="rect">
+                      <a:avLst/>
+                    </a:prstGeom>
+                  </pic:spPr>
+                </pic:pic>
+              </a:graphicData>
+            </a:graphic>
+            <wp14:sizeRelH relativeFrom="margin">
+              <wp14:pctWidth>0</wp14:pctWidth>
+            </wp14:sizeRelH>
+            <wp14:sizeRelV relativeFrom="margin">
+              <wp14:pctHeight>0</wp14:pctHeight>
+            </wp14:sizeRelV>
+          </wp:anchor>
+        </w:drawing>
+      </w:r>
+    </w:p>
+    <w:p>
+      <w:pPr>
+        <w:ind w:right="-720"/>
+      </w:pPr>
+    </w:p>
+    <w:p>
+      <w:pPr>
+        <w:ind w:left="-450" w:right="-720"/>
+      </w:pPr>
+    </w:p>
+    <w:p>
+      <w:pPr>
+        <w:ind w:left="-450" w:right="-720"/>
+      </w:pPr>
+    </w:p>
+    <w:p>
+      <w:pPr>
+        <w:ind w:left="-450" w:right="-720"/>
+      </w:pPr>
     </w:p>
     <w:p>
       <w:pPr>

</xml_diff>

<commit_message>
Q 1, 2, 3 & Final PDF
</commit_message>
<xml_diff>
--- a/190663R_a02.docx
+++ b/190663R_a02.docx
@@ -19,35 +19,42 @@
           <w:szCs w:val="34"/>
         </w:rPr>
       </w:pPr>
-      <w:r>
+    </w:p>
+    <w:p>
+      <w:pPr>
+        <w:pBdr>
+          <w:bottom w:val="single" w:sz="4" w:space="1" w:color="auto"/>
+        </w:pBdr>
+        <w:autoSpaceDE w:val="0"/>
+        <w:autoSpaceDN w:val="0"/>
+        <w:adjustRightInd w:val="0"/>
+        <w:spacing w:after="0" w:line="240" w:lineRule="auto"/>
+        <w:ind w:left="-540" w:right="-450"/>
+        <w:jc w:val="center"/>
         <w:rPr>
           <w:rFonts w:ascii="LMSans17-Regular" w:eastAsia="LMSans17-Regular" w:cs="LMSans17-Regular"/>
           <w:sz w:val="34"/>
           <w:szCs w:val="34"/>
         </w:rPr>
-        <w:t xml:space="preserve">EN2550 </w:t>
-      </w:r>
+      </w:pPr>
       <w:r>
         <w:rPr>
           <w:rFonts w:ascii="LMSans17-Regular" w:eastAsia="LMSans17-Regular" w:cs="LMSans17-Regular"/>
           <w:sz w:val="34"/>
           <w:szCs w:val="34"/>
         </w:rPr>
+        <w:t xml:space="preserve">EN2550 </w:t>
+      </w:r>
+      <w:r>
+        <w:rPr>
+          <w:rFonts w:ascii="LMSans17-Regular" w:eastAsia="LMSans17-Regular" w:cs="LMSans17-Regular"/>
+          <w:sz w:val="34"/>
+          <w:szCs w:val="34"/>
+        </w:rPr>
         <w:t>Assignment 2 on Fitting and Alignment</w:t>
       </w:r>
     </w:p>
-    <w:p/>
-    <w:p>
-      <w:pPr>
-        <w:ind w:left="-450" w:right="-720"/>
-        <w:jc w:val="both"/>
-        <w:rPr>
-          <w:b/>
-          <w:bCs/>
-          <w:sz w:val="28"/>
-          <w:szCs w:val="28"/>
-        </w:rPr>
-      </w:pPr>
+    <w:p>
       <w:r>
         <w:rPr>
           <w:noProof/>
@@ -55,22 +62,22 @@
           <w:szCs w:val="24"/>
         </w:rPr>
         <w:drawing>
-          <wp:anchor distT="0" distB="0" distL="114300" distR="114300" simplePos="0" relativeHeight="251662336" behindDoc="1" locked="0" layoutInCell="1" allowOverlap="1" wp14:anchorId="73AD72A2" wp14:editId="288FACEB">
+          <wp:anchor distT="0" distB="0" distL="114300" distR="114300" simplePos="0" relativeHeight="251662336" behindDoc="1" locked="0" layoutInCell="1" allowOverlap="1" wp14:anchorId="73AD72A2" wp14:editId="48BEC042">
             <wp:simplePos x="0" y="0"/>
             <wp:positionH relativeFrom="column">
-              <wp:posOffset>3931920</wp:posOffset>
+              <wp:posOffset>3679825</wp:posOffset>
             </wp:positionH>
             <wp:positionV relativeFrom="paragraph">
-              <wp:posOffset>8255</wp:posOffset>
+              <wp:posOffset>156845</wp:posOffset>
             </wp:positionV>
-            <wp:extent cx="2019300" cy="1898650"/>
-            <wp:effectExtent l="0" t="0" r="0" b="6350"/>
+            <wp:extent cx="2179955" cy="2049780"/>
+            <wp:effectExtent l="0" t="0" r="0" b="7620"/>
             <wp:wrapTight wrapText="bothSides">
               <wp:wrapPolygon edited="0">
                 <wp:start x="0" y="0"/>
-                <wp:lineTo x="0" y="21456"/>
-                <wp:lineTo x="21396" y="21456"/>
-                <wp:lineTo x="21396" y="0"/>
+                <wp:lineTo x="0" y="21480"/>
+                <wp:lineTo x="21329" y="21480"/>
+                <wp:lineTo x="21329" y="0"/>
                 <wp:lineTo x="0" y="0"/>
               </wp:wrapPolygon>
             </wp:wrapTight>
@@ -100,7 +107,7 @@
                   <pic:spPr>
                     <a:xfrm>
                       <a:off x="0" y="0"/>
-                      <a:ext cx="2019300" cy="1898650"/>
+                      <a:ext cx="2179955" cy="2049780"/>
                     </a:xfrm>
                     <a:prstGeom prst="rect">
                       <a:avLst/>
@@ -118,48 +125,132 @@
           </wp:anchor>
         </w:drawing>
       </w:r>
-      <w:r>
+    </w:p>
+    <w:p>
+      <w:pPr>
+        <w:ind w:left="-450" w:right="-720"/>
+        <w:jc w:val="both"/>
         <w:rPr>
           <w:b/>
           <w:bCs/>
           <w:sz w:val="28"/>
           <w:szCs w:val="28"/>
         </w:rPr>
-        <w:t>Name – Wanshika W.A.R.</w:t>
-      </w:r>
-    </w:p>
-    <w:p>
-      <w:pPr>
-        <w:ind w:left="-450" w:right="-720"/>
-        <w:jc w:val="both"/>
+      </w:pPr>
+      <w:r>
         <w:rPr>
           <w:b/>
           <w:bCs/>
           <w:sz w:val="28"/>
           <w:szCs w:val="28"/>
         </w:rPr>
-      </w:pPr>
-      <w:r>
+        <w:t>Name – Wanshika W.A.R.</w:t>
+      </w:r>
+    </w:p>
+    <w:p>
+      <w:pPr>
+        <w:ind w:left="-450" w:right="-720"/>
+        <w:jc w:val="both"/>
         <w:rPr>
           <w:b/>
           <w:bCs/>
           <w:sz w:val="28"/>
           <w:szCs w:val="28"/>
         </w:rPr>
-        <w:t>Index No. – 190663R</w:t>
-      </w:r>
-    </w:p>
-    <w:p>
-      <w:pPr>
-        <w:ind w:left="-450" w:right="-720"/>
-        <w:jc w:val="both"/>
+      </w:pPr>
+      <w:r>
         <w:rPr>
           <w:b/>
           <w:bCs/>
           <w:sz w:val="28"/>
           <w:szCs w:val="28"/>
         </w:rPr>
-      </w:pPr>
+        <w:t>Index No. – 190663R</w:t>
+      </w:r>
+    </w:p>
+    <w:p>
+      <w:pPr>
+        <w:ind w:left="-450" w:right="-720"/>
+        <w:jc w:val="both"/>
+        <w:rPr>
+          <w:b/>
+          <w:bCs/>
+          <w:sz w:val="28"/>
+          <w:szCs w:val="28"/>
+        </w:rPr>
+      </w:pPr>
+      <w:r>
+        <w:rPr>
+          <w:b/>
+          <w:bCs/>
+          <w:noProof/>
+          <w:sz w:val="28"/>
+          <w:szCs w:val="28"/>
+        </w:rPr>
+        <w:drawing>
+          <wp:anchor distT="0" distB="0" distL="114300" distR="114300" simplePos="0" relativeHeight="251663360" behindDoc="1" locked="0" layoutInCell="1" allowOverlap="1" wp14:anchorId="1BF0C884" wp14:editId="5A1C3198">
+            <wp:simplePos x="0" y="0"/>
+            <wp:positionH relativeFrom="column">
+              <wp:posOffset>3074670</wp:posOffset>
+            </wp:positionH>
+            <wp:positionV relativeFrom="paragraph">
+              <wp:posOffset>1421765</wp:posOffset>
+            </wp:positionV>
+            <wp:extent cx="3337560" cy="3245485"/>
+            <wp:effectExtent l="0" t="0" r="0" b="0"/>
+            <wp:wrapTight wrapText="bothSides">
+              <wp:wrapPolygon edited="0">
+                <wp:start x="0" y="0"/>
+                <wp:lineTo x="0" y="21427"/>
+                <wp:lineTo x="21452" y="21427"/>
+                <wp:lineTo x="21452" y="0"/>
+                <wp:lineTo x="0" y="0"/>
+              </wp:wrapPolygon>
+            </wp:wrapTight>
+            <wp:docPr id="4" name="Picture 4" descr="Chart&#10;&#10;Description automatically generated"/>
+            <wp:cNvGraphicFramePr>
+              <a:graphicFrameLocks xmlns:a="http://schemas.openxmlformats.org/drawingml/2006/main" noChangeAspect="1"/>
+            </wp:cNvGraphicFramePr>
+            <a:graphic xmlns:a="http://schemas.openxmlformats.org/drawingml/2006/main">
+              <a:graphicData uri="http://schemas.openxmlformats.org/drawingml/2006/picture">
+                <pic:pic xmlns:pic="http://schemas.openxmlformats.org/drawingml/2006/picture">
+                  <pic:nvPicPr>
+                    <pic:cNvPr id="4" name="Picture 4" descr="Chart&#10;&#10;Description automatically generated"/>
+                    <pic:cNvPicPr/>
+                  </pic:nvPicPr>
+                  <pic:blipFill>
+                    <a:blip r:embed="rId5">
+                      <a:extLst>
+                        <a:ext uri="{28A0092B-C50C-407E-A947-70E740481C1C}">
+                          <a14:useLocalDpi xmlns:a14="http://schemas.microsoft.com/office/drawing/2010/main" val="0"/>
+                        </a:ext>
+                      </a:extLst>
+                    </a:blip>
+                    <a:stretch>
+                      <a:fillRect/>
+                    </a:stretch>
+                  </pic:blipFill>
+                  <pic:spPr>
+                    <a:xfrm>
+                      <a:off x="0" y="0"/>
+                      <a:ext cx="3337560" cy="3245485"/>
+                    </a:xfrm>
+                    <a:prstGeom prst="rect">
+                      <a:avLst/>
+                    </a:prstGeom>
+                  </pic:spPr>
+                </pic:pic>
+              </a:graphicData>
+            </a:graphic>
+            <wp14:sizeRelH relativeFrom="margin">
+              <wp14:pctWidth>0</wp14:pctWidth>
+            </wp14:sizeRelH>
+            <wp14:sizeRelV relativeFrom="margin">
+              <wp14:pctHeight>0</wp14:pctHeight>
+            </wp14:sizeRelV>
+          </wp:anchor>
+        </w:drawing>
+      </w:r>
       <w:r>
         <w:rPr>
           <w:noProof/>
@@ -167,13 +258,87 @@
           <w:szCs w:val="24"/>
         </w:rPr>
         <w:drawing>
-          <wp:anchor distT="0" distB="0" distL="114300" distR="114300" simplePos="0" relativeHeight="251659264" behindDoc="1" locked="0" layoutInCell="1" allowOverlap="1" wp14:anchorId="573C7A83" wp14:editId="1CF9DEAF">
+          <wp:anchor distT="0" distB="0" distL="114300" distR="114300" simplePos="0" relativeHeight="251661312" behindDoc="1" locked="0" layoutInCell="1" allowOverlap="1" wp14:anchorId="610137C4" wp14:editId="22592AE6">
             <wp:simplePos x="0" y="0"/>
             <wp:positionH relativeFrom="column">
-              <wp:posOffset>-320040</wp:posOffset>
+              <wp:posOffset>-483870</wp:posOffset>
             </wp:positionH>
             <wp:positionV relativeFrom="paragraph">
-              <wp:posOffset>1097280</wp:posOffset>
+              <wp:posOffset>332105</wp:posOffset>
+            </wp:positionV>
+            <wp:extent cx="5753100" cy="751840"/>
+            <wp:effectExtent l="0" t="0" r="0" b="0"/>
+            <wp:wrapTight wrapText="bothSides">
+              <wp:wrapPolygon edited="0">
+                <wp:start x="0" y="0"/>
+                <wp:lineTo x="0" y="20797"/>
+                <wp:lineTo x="21528" y="20797"/>
+                <wp:lineTo x="21528" y="0"/>
+                <wp:lineTo x="0" y="0"/>
+              </wp:wrapPolygon>
+            </wp:wrapTight>
+            <wp:docPr id="1" name="Picture 1" descr="Graphical user interface, application, Word&#10;&#10;Description automatically generated"/>
+            <wp:cNvGraphicFramePr>
+              <a:graphicFrameLocks xmlns:a="http://schemas.openxmlformats.org/drawingml/2006/main" noChangeAspect="1"/>
+            </wp:cNvGraphicFramePr>
+            <a:graphic xmlns:a="http://schemas.openxmlformats.org/drawingml/2006/main">
+              <a:graphicData uri="http://schemas.openxmlformats.org/drawingml/2006/picture">
+                <pic:pic xmlns:pic="http://schemas.openxmlformats.org/drawingml/2006/picture">
+                  <pic:nvPicPr>
+                    <pic:cNvPr id="1" name="Picture 1" descr="Graphical user interface, application, Word&#10;&#10;Description automatically generated"/>
+                    <pic:cNvPicPr/>
+                  </pic:nvPicPr>
+                  <pic:blipFill rotWithShape="1">
+                    <a:blip r:embed="rId6">
+                      <a:extLst>
+                        <a:ext uri="{28A0092B-C50C-407E-A947-70E740481C1C}">
+                          <a14:useLocalDpi xmlns:a14="http://schemas.microsoft.com/office/drawing/2010/main" val="0"/>
+                        </a:ext>
+                      </a:extLst>
+                    </a:blip>
+                    <a:srcRect l="3205"/>
+                    <a:stretch/>
+                  </pic:blipFill>
+                  <pic:spPr bwMode="auto">
+                    <a:xfrm>
+                      <a:off x="0" y="0"/>
+                      <a:ext cx="5753100" cy="751840"/>
+                    </a:xfrm>
+                    <a:prstGeom prst="rect">
+                      <a:avLst/>
+                    </a:prstGeom>
+                    <a:ln>
+                      <a:noFill/>
+                    </a:ln>
+                    <a:extLst>
+                      <a:ext uri="{53640926-AAD7-44D8-BBD7-CCE9431645EC}">
+                        <a14:shadowObscured xmlns:a14="http://schemas.microsoft.com/office/drawing/2010/main"/>
+                      </a:ext>
+                    </a:extLst>
+                  </pic:spPr>
+                </pic:pic>
+              </a:graphicData>
+            </a:graphic>
+            <wp14:sizeRelH relativeFrom="margin">
+              <wp14:pctWidth>0</wp14:pctWidth>
+            </wp14:sizeRelH>
+          </wp:anchor>
+        </w:drawing>
+      </w:r>
+      <w:r>
+        <w:rPr>
+          <w:noProof/>
+          <w:sz w:val="24"/>
+          <w:szCs w:val="24"/>
+        </w:rPr>
+        <w:drawing>
+          <wp:anchor distT="0" distB="0" distL="114300" distR="114300" simplePos="0" relativeHeight="251659264" behindDoc="1" locked="0" layoutInCell="1" allowOverlap="1" wp14:anchorId="573C7A83" wp14:editId="22E0A4CC">
+            <wp:simplePos x="0" y="0"/>
+            <wp:positionH relativeFrom="column">
+              <wp:posOffset>-548640</wp:posOffset>
+            </wp:positionH>
+            <wp:positionV relativeFrom="paragraph">
+              <wp:posOffset>1127760</wp:posOffset>
             </wp:positionV>
             <wp:extent cx="5158740" cy="4991100"/>
             <wp:effectExtent l="0" t="0" r="3810" b="0"/>
@@ -198,7 +363,7 @@
                     <pic:cNvPicPr/>
                   </pic:nvPicPr>
                   <pic:blipFill>
-                    <a:blip r:embed="rId5">
+                    <a:blip r:embed="rId7">
                       <a:extLst>
                         <a:ext uri="{28A0092B-C50C-407E-A947-70E740481C1C}">
                           <a14:useLocalDpi xmlns:a14="http://schemas.microsoft.com/office/drawing/2010/main" val="0"/>
@@ -231,81 +396,9 @@
         <w:rPr>
           <w:b/>
           <w:bCs/>
-          <w:noProof/>
           <w:sz w:val="28"/>
           <w:szCs w:val="28"/>
         </w:rPr>
-        <w:drawing>
-          <wp:anchor distT="0" distB="0" distL="114300" distR="114300" simplePos="0" relativeHeight="251663360" behindDoc="1" locked="0" layoutInCell="1" allowOverlap="1" wp14:anchorId="1BF0C884" wp14:editId="0B317A65">
-            <wp:simplePos x="0" y="0"/>
-            <wp:positionH relativeFrom="column">
-              <wp:posOffset>3314700</wp:posOffset>
-            </wp:positionH>
-            <wp:positionV relativeFrom="paragraph">
-              <wp:posOffset>1447800</wp:posOffset>
-            </wp:positionV>
-            <wp:extent cx="2969260" cy="2887980"/>
-            <wp:effectExtent l="0" t="0" r="2540" b="7620"/>
-            <wp:wrapTight wrapText="bothSides">
-              <wp:wrapPolygon edited="0">
-                <wp:start x="0" y="0"/>
-                <wp:lineTo x="0" y="21515"/>
-                <wp:lineTo x="21480" y="21515"/>
-                <wp:lineTo x="21480" y="0"/>
-                <wp:lineTo x="0" y="0"/>
-              </wp:wrapPolygon>
-            </wp:wrapTight>
-            <wp:docPr id="4" name="Picture 4" descr="Chart&#10;&#10;Description automatically generated"/>
-            <wp:cNvGraphicFramePr>
-              <a:graphicFrameLocks xmlns:a="http://schemas.openxmlformats.org/drawingml/2006/main" noChangeAspect="1"/>
-            </wp:cNvGraphicFramePr>
-            <a:graphic xmlns:a="http://schemas.openxmlformats.org/drawingml/2006/main">
-              <a:graphicData uri="http://schemas.openxmlformats.org/drawingml/2006/picture">
-                <pic:pic xmlns:pic="http://schemas.openxmlformats.org/drawingml/2006/picture">
-                  <pic:nvPicPr>
-                    <pic:cNvPr id="4" name="Picture 4" descr="Chart&#10;&#10;Description automatically generated"/>
-                    <pic:cNvPicPr/>
-                  </pic:nvPicPr>
-                  <pic:blipFill>
-                    <a:blip r:embed="rId6">
-                      <a:extLst>
-                        <a:ext uri="{28A0092B-C50C-407E-A947-70E740481C1C}">
-                          <a14:useLocalDpi xmlns:a14="http://schemas.microsoft.com/office/drawing/2010/main" val="0"/>
-                        </a:ext>
-                      </a:extLst>
-                    </a:blip>
-                    <a:stretch>
-                      <a:fillRect/>
-                    </a:stretch>
-                  </pic:blipFill>
-                  <pic:spPr>
-                    <a:xfrm>
-                      <a:off x="0" y="0"/>
-                      <a:ext cx="2969260" cy="2887980"/>
-                    </a:xfrm>
-                    <a:prstGeom prst="rect">
-                      <a:avLst/>
-                    </a:prstGeom>
-                  </pic:spPr>
-                </pic:pic>
-              </a:graphicData>
-            </a:graphic>
-            <wp14:sizeRelH relativeFrom="margin">
-              <wp14:pctWidth>0</wp14:pctWidth>
-            </wp14:sizeRelH>
-            <wp14:sizeRelV relativeFrom="margin">
-              <wp14:pctHeight>0</wp14:pctHeight>
-            </wp14:sizeRelV>
-          </wp:anchor>
-        </w:drawing>
-      </w:r>
-      <w:r>
-        <w:rPr>
-          <w:b/>
-          <w:bCs/>
-          <w:sz w:val="28"/>
-          <w:szCs w:val="28"/>
-        </w:rPr>
         <w:t>(01)</w:t>
       </w:r>
     </w:p>
@@ -318,70 +411,16 @@
           <w:szCs w:val="24"/>
         </w:rPr>
       </w:pPr>
-      <w:r>
-        <w:rPr>
-          <w:noProof/>
+    </w:p>
+    <w:p>
+      <w:pPr>
+        <w:ind w:left="-450" w:right="-720"/>
+        <w:jc w:val="both"/>
+        <w:rPr>
           <w:sz w:val="24"/>
           <w:szCs w:val="24"/>
         </w:rPr>
-        <w:drawing>
-          <wp:anchor distT="0" distB="0" distL="114300" distR="114300" simplePos="0" relativeHeight="251661312" behindDoc="1" locked="0" layoutInCell="1" allowOverlap="1" wp14:anchorId="610137C4" wp14:editId="6FEAEBE6">
-            <wp:simplePos x="0" y="0"/>
-            <wp:positionH relativeFrom="column">
-              <wp:posOffset>-281940</wp:posOffset>
-            </wp:positionH>
-            <wp:positionV relativeFrom="paragraph">
-              <wp:posOffset>-635</wp:posOffset>
-            </wp:positionV>
-            <wp:extent cx="5943600" cy="751840"/>
-            <wp:effectExtent l="0" t="0" r="0" b="0"/>
-            <wp:wrapTight wrapText="bothSides">
-              <wp:wrapPolygon edited="0">
-                <wp:start x="0" y="0"/>
-                <wp:lineTo x="0" y="20797"/>
-                <wp:lineTo x="21531" y="20797"/>
-                <wp:lineTo x="21531" y="0"/>
-                <wp:lineTo x="0" y="0"/>
-              </wp:wrapPolygon>
-            </wp:wrapTight>
-            <wp:docPr id="1" name="Picture 1" descr="Graphical user interface, application, Word&#10;&#10;Description automatically generated"/>
-            <wp:cNvGraphicFramePr>
-              <a:graphicFrameLocks xmlns:a="http://schemas.openxmlformats.org/drawingml/2006/main" noChangeAspect="1"/>
-            </wp:cNvGraphicFramePr>
-            <a:graphic xmlns:a="http://schemas.openxmlformats.org/drawingml/2006/main">
-              <a:graphicData uri="http://schemas.openxmlformats.org/drawingml/2006/picture">
-                <pic:pic xmlns:pic="http://schemas.openxmlformats.org/drawingml/2006/picture">
-                  <pic:nvPicPr>
-                    <pic:cNvPr id="1" name="Picture 1" descr="Graphical user interface, application, Word&#10;&#10;Description automatically generated"/>
-                    <pic:cNvPicPr/>
-                  </pic:nvPicPr>
-                  <pic:blipFill>
-                    <a:blip r:embed="rId7">
-                      <a:extLst>
-                        <a:ext uri="{28A0092B-C50C-407E-A947-70E740481C1C}">
-                          <a14:useLocalDpi xmlns:a14="http://schemas.microsoft.com/office/drawing/2010/main" val="0"/>
-                        </a:ext>
-                      </a:extLst>
-                    </a:blip>
-                    <a:stretch>
-                      <a:fillRect/>
-                    </a:stretch>
-                  </pic:blipFill>
-                  <pic:spPr>
-                    <a:xfrm>
-                      <a:off x="0" y="0"/>
-                      <a:ext cx="5943600" cy="751840"/>
-                    </a:xfrm>
-                    <a:prstGeom prst="rect">
-                      <a:avLst/>
-                    </a:prstGeom>
-                  </pic:spPr>
-                </pic:pic>
-              </a:graphicData>
-            </a:graphic>
-          </wp:anchor>
-        </w:drawing>
-      </w:r>
+      </w:pPr>
     </w:p>
     <w:p>
       <w:pPr>
@@ -397,6 +436,12 @@
       <w:pPr>
         <w:ind w:left="-450" w:right="-720"/>
         <w:jc w:val="both"/>
+      </w:pPr>
+    </w:p>
+    <w:p>
+      <w:pPr>
+        <w:ind w:right="-720"/>
+        <w:jc w:val="both"/>
         <w:rPr>
           <w:sz w:val="24"/>
           <w:szCs w:val="24"/>
@@ -407,27 +452,18 @@
       <w:pPr>
         <w:ind w:left="-450" w:right="-720"/>
         <w:jc w:val="both"/>
-      </w:pPr>
-    </w:p>
-    <w:p>
-      <w:pPr>
-        <w:ind w:left="-450" w:right="-720"/>
-        <w:jc w:val="both"/>
         <w:rPr>
           <w:sz w:val="24"/>
           <w:szCs w:val="24"/>
         </w:rPr>
       </w:pPr>
-    </w:p>
-    <w:p>
-      <w:pPr>
-        <w:ind w:left="-450" w:right="-720"/>
-        <w:jc w:val="both"/>
+      <w:r>
         <w:rPr>
           <w:sz w:val="24"/>
           <w:szCs w:val="24"/>
         </w:rPr>
-      </w:pPr>
+        <w:t>In this question, we selected three randomly selected points(s = 3) to draw the circle. The threshold value(t) is kept at 1.96 to achieve a 95% probability of getting all inliers. There are 100 data points in this graph. Out of them, 50 need to be inliers the other 50 need to be the outlier. Therefore, the consensus set size has been kept at 50 (d = 50) for accurate circle estimation. The number of samples (N) keep at 35 to have a probability of 99% of having at least one outlier random sample. (According to the equation of determining the number of iterations N)</w:t>
+      </w:r>
     </w:p>
     <w:p>
       <w:pPr>
@@ -447,57 +483,7 @@
     </w:p>
     <w:p>
       <w:pPr>
-        <w:ind w:left="-450" w:right="-720"/>
-        <w:jc w:val="both"/>
-        <w:rPr>
-          <w:sz w:val="24"/>
-          <w:szCs w:val="24"/>
-        </w:rPr>
-      </w:pPr>
-    </w:p>
-    <w:p>
-      <w:pPr>
-        <w:ind w:left="-450" w:right="-720"/>
-        <w:jc w:val="both"/>
-        <w:rPr>
-          <w:sz w:val="24"/>
-          <w:szCs w:val="24"/>
-        </w:rPr>
-      </w:pPr>
-    </w:p>
-    <w:p>
-      <w:pPr>
-        <w:ind w:left="-450" w:right="-720"/>
-        <w:jc w:val="both"/>
-        <w:rPr>
-          <w:sz w:val="24"/>
-          <w:szCs w:val="24"/>
-        </w:rPr>
-      </w:pPr>
-    </w:p>
-    <w:p>
-      <w:pPr>
-        <w:ind w:left="-450" w:right="-720"/>
-        <w:jc w:val="both"/>
-        <w:rPr>
-          <w:sz w:val="24"/>
-          <w:szCs w:val="24"/>
-        </w:rPr>
-      </w:pPr>
-    </w:p>
-    <w:p>
-      <w:pPr>
-        <w:ind w:left="-450" w:right="-720"/>
-        <w:jc w:val="both"/>
-        <w:rPr>
-          <w:sz w:val="24"/>
-          <w:szCs w:val="24"/>
-        </w:rPr>
-      </w:pPr>
-    </w:p>
-    <w:p>
-      <w:pPr>
-        <w:ind w:left="-450" w:right="-720"/>
+        <w:ind w:left="-540" w:right="-720"/>
         <w:jc w:val="both"/>
         <w:rPr>
           <w:b/>
@@ -679,48 +665,7 @@
     </w:p>
     <w:p>
       <w:pPr>
-        <w:ind w:left="-450" w:right="-720"/>
-      </w:pPr>
-    </w:p>
-    <w:p>
-      <w:pPr>
-        <w:ind w:left="-450" w:right="-720"/>
-      </w:pPr>
-    </w:p>
-    <w:p>
-      <w:pPr>
-        <w:ind w:left="-450" w:right="-720"/>
-        <w:rPr>
-          <w:sz w:val="24"/>
-          <w:szCs w:val="24"/>
-        </w:rPr>
-      </w:pPr>
-    </w:p>
-    <w:p>
-      <w:pPr>
-        <w:ind w:left="-450" w:right="-720"/>
-        <w:rPr>
-          <w:sz w:val="24"/>
-          <w:szCs w:val="24"/>
-        </w:rPr>
-      </w:pPr>
-    </w:p>
-    <w:p>
-      <w:pPr>
-        <w:ind w:left="-450" w:right="-720"/>
-        <w:rPr>
-          <w:sz w:val="24"/>
-          <w:szCs w:val="24"/>
-        </w:rPr>
-      </w:pPr>
-    </w:p>
-    <w:p>
-      <w:pPr>
-        <w:ind w:left="-450" w:right="-720"/>
-        <w:rPr>
-          <w:sz w:val="24"/>
-          <w:szCs w:val="24"/>
-        </w:rPr>
+        <w:ind w:right="-720"/>
       </w:pPr>
     </w:p>
     <w:p>
@@ -730,6 +675,9 @@
           <w:noProof/>
         </w:rPr>
       </w:pPr>
+      <w:r>
+        <w:t>In this question, we need to superimpose Merton college III with the British flag. At first, we need to set the coordinates of four points on the Merton college image. Then map the flag on the Merton college selected points by computing homography. Then wrap the flag image and blend it on the Merton college III architectural image using the cv.wrapPerspective built-in function in OpenCV.</w:t>
+      </w:r>
     </w:p>
     <w:p>
       <w:pPr>
@@ -743,16 +691,48 @@
       </w:pPr>
       <w:r>
         <w:rPr>
+          <w:b/>
+          <w:bCs/>
+          <w:sz w:val="28"/>
+          <w:szCs w:val="28"/>
+        </w:rPr>
+        <w:t>(0</w:t>
+      </w:r>
+      <w:r>
+        <w:rPr>
+          <w:b/>
+          <w:bCs/>
+          <w:sz w:val="28"/>
+          <w:szCs w:val="28"/>
+        </w:rPr>
+        <w:t>3</w:t>
+      </w:r>
+      <w:r>
+        <w:rPr>
+          <w:b/>
+          <w:bCs/>
+          <w:sz w:val="28"/>
+          <w:szCs w:val="28"/>
+        </w:rPr>
+        <w:t>)</w:t>
+      </w:r>
+    </w:p>
+    <w:p>
+      <w:pPr>
+        <w:ind w:left="-450" w:right="-720"/>
+      </w:pPr>
+      <w:r>
+        <w:rPr>
           <w:noProof/>
         </w:rPr>
         <w:drawing>
-          <wp:anchor distT="0" distB="0" distL="114300" distR="114300" simplePos="0" relativeHeight="251664384" behindDoc="1" locked="0" layoutInCell="1" allowOverlap="1" wp14:anchorId="542A3EB3" wp14:editId="129BFFFE">
+          <wp:anchor distT="0" distB="0" distL="114300" distR="114300" simplePos="0" relativeHeight="251664384" behindDoc="1" locked="0" layoutInCell="1" allowOverlap="1" wp14:anchorId="542A3EB3" wp14:editId="4DF10A2A">
             <wp:simplePos x="0" y="0"/>
             <wp:positionH relativeFrom="column">
-              <wp:posOffset>-441960</wp:posOffset>
+              <wp:posOffset>-365760</wp:posOffset>
             </wp:positionH>
             <wp:positionV relativeFrom="paragraph">
-              <wp:posOffset>265430</wp:posOffset>
+              <wp:posOffset>5715</wp:posOffset>
             </wp:positionV>
             <wp:extent cx="5943600" cy="2720340"/>
             <wp:effectExtent l="0" t="0" r="0" b="3810"/>
@@ -815,48 +795,16 @@
       </w:r>
       <w:r>
         <w:rPr>
-          <w:b/>
-          <w:bCs/>
-          <w:sz w:val="28"/>
-          <w:szCs w:val="28"/>
-        </w:rPr>
-        <w:t>(0</w:t>
-      </w:r>
-      <w:r>
-        <w:rPr>
-          <w:b/>
-          <w:bCs/>
-          <w:sz w:val="28"/>
-          <w:szCs w:val="28"/>
-        </w:rPr>
-        <w:t>3</w:t>
-      </w:r>
-      <w:r>
-        <w:rPr>
-          <w:b/>
-          <w:bCs/>
-          <w:sz w:val="28"/>
-          <w:szCs w:val="28"/>
-        </w:rPr>
-        <w:t>)</w:t>
-      </w:r>
-    </w:p>
-    <w:p>
-      <w:pPr>
-        <w:ind w:left="-450" w:right="-720"/>
-      </w:pPr>
-      <w:r>
-        <w:rPr>
           <w:noProof/>
         </w:rPr>
         <w:drawing>
-          <wp:anchor distT="0" distB="0" distL="114300" distR="114300" simplePos="0" relativeHeight="251665408" behindDoc="1" locked="0" layoutInCell="1" allowOverlap="1" wp14:anchorId="58EE1E2D" wp14:editId="367DB738">
+          <wp:anchor distT="0" distB="0" distL="114300" distR="114300" simplePos="0" relativeHeight="251665408" behindDoc="1" locked="0" layoutInCell="1" allowOverlap="1" wp14:anchorId="58EE1E2D" wp14:editId="6D3CA324">
             <wp:simplePos x="0" y="0"/>
             <wp:positionH relativeFrom="page">
-              <wp:posOffset>3075305</wp:posOffset>
+              <wp:posOffset>3052445</wp:posOffset>
             </wp:positionH>
             <wp:positionV relativeFrom="paragraph">
-              <wp:posOffset>209550</wp:posOffset>
+              <wp:posOffset>415290</wp:posOffset>
             </wp:positionV>
             <wp:extent cx="4346575" cy="1607820"/>
             <wp:effectExtent l="0" t="0" r="0" b="0"/>
@@ -913,27 +861,42 @@
           </wp:anchor>
         </w:drawing>
       </w:r>
+    </w:p>
+    <w:p>
+      <w:pPr>
+        <w:ind w:left="-450" w:right="-720"/>
+      </w:pPr>
+    </w:p>
+    <w:p>
+      <w:pPr>
+        <w:ind w:left="-450" w:right="-720"/>
+      </w:pPr>
+    </w:p>
+    <w:p>
+      <w:pPr>
+        <w:ind w:left="-450" w:right="-720"/>
+      </w:pPr>
       <w:r>
         <w:rPr>
           <w:noProof/>
         </w:rPr>
         <w:drawing>
-          <wp:anchor distT="0" distB="0" distL="114300" distR="114300" simplePos="0" relativeHeight="251666432" behindDoc="1" locked="0" layoutInCell="1" allowOverlap="1" wp14:anchorId="29C846E3" wp14:editId="7DDB9CC0">
+          <wp:anchor distT="0" distB="0" distL="114300" distR="114300" simplePos="0" relativeHeight="251666432" behindDoc="1" locked="0" layoutInCell="1" allowOverlap="1" wp14:anchorId="29C846E3" wp14:editId="1AF8D56E">
             <wp:simplePos x="0" y="0"/>
-            <wp:positionH relativeFrom="column">
-              <wp:posOffset>2354580</wp:posOffset>
+            <wp:positionH relativeFrom="margin">
+              <wp:posOffset>419100</wp:posOffset>
             </wp:positionH>
             <wp:positionV relativeFrom="paragraph">
-              <wp:posOffset>1870710</wp:posOffset>
+              <wp:posOffset>90805</wp:posOffset>
             </wp:positionV>
-            <wp:extent cx="4025900" cy="1678305"/>
-            <wp:effectExtent l="0" t="0" r="0" b="0"/>
+            <wp:extent cx="4663440" cy="1943735"/>
+            <wp:effectExtent l="0" t="0" r="3810" b="0"/>
             <wp:wrapTight wrapText="bothSides">
               <wp:wrapPolygon edited="0">
                 <wp:start x="0" y="0"/>
-                <wp:lineTo x="0" y="21330"/>
-                <wp:lineTo x="21464" y="21330"/>
-                <wp:lineTo x="21464" y="0"/>
+                <wp:lineTo x="0" y="21381"/>
+                <wp:lineTo x="21529" y="21381"/>
+                <wp:lineTo x="21529" y="0"/>
                 <wp:lineTo x="0" y="0"/>
               </wp:wrapPolygon>
             </wp:wrapTight>
@@ -963,7 +926,7 @@
                   <pic:spPr>
                     <a:xfrm>
                       <a:off x="0" y="0"/>
-                      <a:ext cx="4025900" cy="1678305"/>
+                      <a:ext cx="4663440" cy="1943735"/>
                     </a:xfrm>
                     <a:prstGeom prst="rect">
                       <a:avLst/>
@@ -991,18 +954,106 @@
       <w:pPr>
         <w:ind w:left="-450" w:right="-720"/>
       </w:pPr>
+    </w:p>
+    <w:p>
+      <w:pPr>
+        <w:ind w:left="-450" w:right="-720"/>
+      </w:pPr>
+    </w:p>
+    <w:p>
+      <w:pPr>
+        <w:ind w:left="-450" w:right="-720"/>
+      </w:pPr>
+    </w:p>
+    <w:p>
+      <w:pPr>
+        <w:ind w:left="-450" w:right="-720"/>
+      </w:pPr>
+    </w:p>
+    <w:p>
+      <w:pPr>
+        <w:ind w:right="-720"/>
+      </w:pPr>
       <w:r>
         <w:rPr>
           <w:noProof/>
         </w:rPr>
         <w:drawing>
-          <wp:anchor distT="0" distB="0" distL="114300" distR="114300" simplePos="0" relativeHeight="251665919" behindDoc="1" locked="0" layoutInCell="1" allowOverlap="1" wp14:anchorId="2CF4E2E3" wp14:editId="5AC090BD">
+          <wp:anchor distT="0" distB="0" distL="114300" distR="114300" simplePos="0" relativeHeight="251669504" behindDoc="1" locked="0" layoutInCell="1" allowOverlap="1" wp14:anchorId="3A21581E" wp14:editId="7DFB532C">
+            <wp:simplePos x="0" y="0"/>
+            <wp:positionH relativeFrom="column">
+              <wp:posOffset>3752850</wp:posOffset>
+            </wp:positionH>
+            <wp:positionV relativeFrom="paragraph">
+              <wp:posOffset>1123950</wp:posOffset>
+            </wp:positionV>
+            <wp:extent cx="2352675" cy="1973580"/>
+            <wp:effectExtent l="0" t="0" r="9525" b="7620"/>
+            <wp:wrapTight wrapText="bothSides">
+              <wp:wrapPolygon edited="0">
+                <wp:start x="0" y="0"/>
+                <wp:lineTo x="0" y="21475"/>
+                <wp:lineTo x="21513" y="21475"/>
+                <wp:lineTo x="21513" y="0"/>
+                <wp:lineTo x="0" y="0"/>
+              </wp:wrapPolygon>
+            </wp:wrapTight>
+            <wp:docPr id="13" name="Picture 13" descr="A picture containing text&#10;&#10;Description automatically generated"/>
+            <wp:cNvGraphicFramePr>
+              <a:graphicFrameLocks xmlns:a="http://schemas.openxmlformats.org/drawingml/2006/main" noChangeAspect="1"/>
+            </wp:cNvGraphicFramePr>
+            <a:graphic xmlns:a="http://schemas.openxmlformats.org/drawingml/2006/main">
+              <a:graphicData uri="http://schemas.openxmlformats.org/drawingml/2006/picture">
+                <pic:pic xmlns:pic="http://schemas.openxmlformats.org/drawingml/2006/picture">
+                  <pic:nvPicPr>
+                    <pic:cNvPr id="13" name="Picture 13" descr="A picture containing text&#10;&#10;Description automatically generated"/>
+                    <pic:cNvPicPr/>
+                  </pic:nvPicPr>
+                  <pic:blipFill>
+                    <a:blip r:embed="rId13">
+                      <a:extLst>
+                        <a:ext uri="{28A0092B-C50C-407E-A947-70E740481C1C}">
+                          <a14:useLocalDpi xmlns:a14="http://schemas.microsoft.com/office/drawing/2010/main" val="0"/>
+                        </a:ext>
+                      </a:extLst>
+                    </a:blip>
+                    <a:stretch>
+                      <a:fillRect/>
+                    </a:stretch>
+                  </pic:blipFill>
+                  <pic:spPr>
+                    <a:xfrm>
+                      <a:off x="0" y="0"/>
+                      <a:ext cx="2352675" cy="1973580"/>
+                    </a:xfrm>
+                    <a:prstGeom prst="rect">
+                      <a:avLst/>
+                    </a:prstGeom>
+                  </pic:spPr>
+                </pic:pic>
+              </a:graphicData>
+            </a:graphic>
+            <wp14:sizeRelH relativeFrom="margin">
+              <wp14:pctWidth>0</wp14:pctWidth>
+            </wp14:sizeRelH>
+            <wp14:sizeRelV relativeFrom="margin">
+              <wp14:pctHeight>0</wp14:pctHeight>
+            </wp14:sizeRelV>
+          </wp:anchor>
+        </w:drawing>
+      </w:r>
+      <w:r>
+        <w:rPr>
+          <w:noProof/>
+        </w:rPr>
+        <w:drawing>
+          <wp:anchor distT="0" distB="0" distL="114300" distR="114300" simplePos="0" relativeHeight="251665919" behindDoc="1" locked="0" layoutInCell="1" allowOverlap="1" wp14:anchorId="2CF4E2E3" wp14:editId="60481345">
             <wp:simplePos x="0" y="0"/>
             <wp:positionH relativeFrom="margin">
-              <wp:posOffset>-441960</wp:posOffset>
+              <wp:posOffset>-182880</wp:posOffset>
             </wp:positionH>
             <wp:positionV relativeFrom="paragraph">
-              <wp:posOffset>403860</wp:posOffset>
+              <wp:posOffset>438150</wp:posOffset>
             </wp:positionV>
             <wp:extent cx="5905500" cy="2720340"/>
             <wp:effectExtent l="0" t="0" r="0" b="3810"/>
@@ -1027,7 +1078,7 @@
                     <pic:cNvPicPr/>
                   </pic:nvPicPr>
                   <pic:blipFill>
-                    <a:blip r:embed="rId13">
+                    <a:blip r:embed="rId14">
                       <a:extLst>
                         <a:ext uri="{28A0092B-C50C-407E-A947-70E740481C1C}">
                           <a14:useLocalDpi xmlns:a14="http://schemas.microsoft.com/office/drawing/2010/main" val="0"/>
@@ -1058,31 +1109,37 @@
       <w:pPr>
         <w:ind w:left="-450" w:right="-720"/>
       </w:pPr>
+    </w:p>
+    <w:p>
+      <w:pPr>
+        <w:ind w:right="-720"/>
+      </w:pPr>
       <w:r>
         <w:rPr>
           <w:noProof/>
         </w:rPr>
+        <w:lastRenderedPageBreak/>
         <w:drawing>
-          <wp:anchor distT="0" distB="0" distL="114300" distR="114300" simplePos="0" relativeHeight="251669504" behindDoc="1" locked="0" layoutInCell="1" allowOverlap="1" wp14:anchorId="3A21581E" wp14:editId="554B4F15">
+          <wp:anchor distT="0" distB="0" distL="114300" distR="114300" simplePos="0" relativeHeight="251668480" behindDoc="1" locked="0" layoutInCell="1" allowOverlap="1" wp14:anchorId="48CDC07A" wp14:editId="27E3078D">
             <wp:simplePos x="0" y="0"/>
             <wp:positionH relativeFrom="column">
-              <wp:posOffset>3701415</wp:posOffset>
+              <wp:posOffset>-293370</wp:posOffset>
             </wp:positionH>
             <wp:positionV relativeFrom="paragraph">
-              <wp:posOffset>788670</wp:posOffset>
+              <wp:posOffset>240030</wp:posOffset>
             </wp:positionV>
-            <wp:extent cx="2462530" cy="2065020"/>
-            <wp:effectExtent l="0" t="0" r="0" b="0"/>
+            <wp:extent cx="3893820" cy="2430780"/>
+            <wp:effectExtent l="0" t="0" r="0" b="7620"/>
             <wp:wrapTight wrapText="bothSides">
               <wp:wrapPolygon edited="0">
                 <wp:start x="0" y="0"/>
-                <wp:lineTo x="0" y="21321"/>
-                <wp:lineTo x="21388" y="21321"/>
-                <wp:lineTo x="21388" y="0"/>
+                <wp:lineTo x="0" y="21498"/>
+                <wp:lineTo x="21452" y="21498"/>
+                <wp:lineTo x="21452" y="0"/>
                 <wp:lineTo x="0" y="0"/>
               </wp:wrapPolygon>
             </wp:wrapTight>
-            <wp:docPr id="13" name="Picture 13" descr="A picture containing text&#10;&#10;Description automatically generated"/>
+            <wp:docPr id="11" name="Picture 11" descr="Graphical user interface, text, application, email&#10;&#10;Description automatically generated"/>
             <wp:cNvGraphicFramePr>
               <a:graphicFrameLocks xmlns:a="http://schemas.openxmlformats.org/drawingml/2006/main" noChangeAspect="1"/>
             </wp:cNvGraphicFramePr>
@@ -1090,86 +1147,7 @@
               <a:graphicData uri="http://schemas.openxmlformats.org/drawingml/2006/picture">
                 <pic:pic xmlns:pic="http://schemas.openxmlformats.org/drawingml/2006/picture">
                   <pic:nvPicPr>
-                    <pic:cNvPr id="13" name="Picture 13" descr="A picture containing text&#10;&#10;Description automatically generated"/>
-                    <pic:cNvPicPr/>
-                  </pic:nvPicPr>
-                  <pic:blipFill>
-                    <a:blip r:embed="rId14">
-                      <a:extLst>
-                        <a:ext uri="{28A0092B-C50C-407E-A947-70E740481C1C}">
-                          <a14:useLocalDpi xmlns:a14="http://schemas.microsoft.com/office/drawing/2010/main" val="0"/>
-                        </a:ext>
-                      </a:extLst>
-                    </a:blip>
-                    <a:stretch>
-                      <a:fillRect/>
-                    </a:stretch>
-                  </pic:blipFill>
-                  <pic:spPr>
-                    <a:xfrm>
-                      <a:off x="0" y="0"/>
-                      <a:ext cx="2462530" cy="2065020"/>
-                    </a:xfrm>
-                    <a:prstGeom prst="rect">
-                      <a:avLst/>
-                    </a:prstGeom>
-                  </pic:spPr>
-                </pic:pic>
-              </a:graphicData>
-            </a:graphic>
-            <wp14:sizeRelH relativeFrom="margin">
-              <wp14:pctWidth>0</wp14:pctWidth>
-            </wp14:sizeRelH>
-            <wp14:sizeRelV relativeFrom="margin">
-              <wp14:pctHeight>0</wp14:pctHeight>
-            </wp14:sizeRelV>
-          </wp:anchor>
-        </w:drawing>
-      </w:r>
-    </w:p>
-    <w:p>
-      <w:pPr>
-        <w:ind w:left="-450" w:right="-720"/>
-      </w:pPr>
-    </w:p>
-    <w:p>
-      <w:pPr>
-        <w:ind w:left="-450" w:right="-720"/>
-      </w:pPr>
-      <w:r>
-        <w:rPr>
-          <w:noProof/>
-        </w:rPr>
-        <w:lastRenderedPageBreak/>
-        <w:drawing>
-          <wp:anchor distT="0" distB="0" distL="114300" distR="114300" simplePos="0" relativeHeight="251670528" behindDoc="1" locked="0" layoutInCell="1" allowOverlap="1" wp14:anchorId="52E86422" wp14:editId="721F549F">
-            <wp:simplePos x="0" y="0"/>
-            <wp:positionH relativeFrom="column">
-              <wp:posOffset>3718560</wp:posOffset>
-            </wp:positionH>
-            <wp:positionV relativeFrom="paragraph">
-              <wp:posOffset>330200</wp:posOffset>
-            </wp:positionV>
-            <wp:extent cx="2453427" cy="2095500"/>
-            <wp:effectExtent l="0" t="0" r="4445" b="0"/>
-            <wp:wrapTight wrapText="bothSides">
-              <wp:wrapPolygon edited="0">
-                <wp:start x="0" y="0"/>
-                <wp:lineTo x="0" y="21404"/>
-                <wp:lineTo x="21471" y="21404"/>
-                <wp:lineTo x="21471" y="0"/>
-                <wp:lineTo x="0" y="0"/>
-              </wp:wrapPolygon>
-            </wp:wrapTight>
-            <wp:docPr id="14" name="Picture 14" descr="A picture containing text, graffiti, lined, rack&#10;&#10;Description automatically generated"/>
-            <wp:cNvGraphicFramePr>
-              <a:graphicFrameLocks xmlns:a="http://schemas.openxmlformats.org/drawingml/2006/main" noChangeAspect="1"/>
-            </wp:cNvGraphicFramePr>
-            <a:graphic xmlns:a="http://schemas.openxmlformats.org/drawingml/2006/main">
-              <a:graphicData uri="http://schemas.openxmlformats.org/drawingml/2006/picture">
-                <pic:pic xmlns:pic="http://schemas.openxmlformats.org/drawingml/2006/picture">
-                  <pic:nvPicPr>
-                    <pic:cNvPr id="14" name="Picture 14" descr="A picture containing text, graffiti, lined, rack&#10;&#10;Description automatically generated"/>
+                    <pic:cNvPr id="11" name="Picture 11" descr="Graphical user interface, text, application, email&#10;&#10;Description automatically generated"/>
                     <pic:cNvPicPr/>
                   </pic:nvPicPr>
                   <pic:blipFill>
@@ -1187,7 +1165,7 @@
                   <pic:spPr>
                     <a:xfrm>
                       <a:off x="0" y="0"/>
-                      <a:ext cx="2453427" cy="2095500"/>
+                      <a:ext cx="3893820" cy="2430780"/>
                     </a:xfrm>
                     <a:prstGeom prst="rect">
                       <a:avLst/>
@@ -1196,6 +1174,12 @@
                 </pic:pic>
               </a:graphicData>
             </a:graphic>
+            <wp14:sizeRelH relativeFrom="margin">
+              <wp14:pctWidth>0</wp14:pctWidth>
+            </wp14:sizeRelH>
+            <wp14:sizeRelV relativeFrom="margin">
+              <wp14:pctHeight>0</wp14:pctHeight>
+            </wp14:sizeRelV>
           </wp:anchor>
         </w:drawing>
       </w:r>
@@ -1204,26 +1188,26 @@
           <w:noProof/>
         </w:rPr>
         <w:drawing>
-          <wp:anchor distT="0" distB="0" distL="114300" distR="114300" simplePos="0" relativeHeight="251668480" behindDoc="1" locked="0" layoutInCell="1" allowOverlap="1" wp14:anchorId="48CDC07A" wp14:editId="291DC245">
+          <wp:anchor distT="0" distB="0" distL="114300" distR="114300" simplePos="0" relativeHeight="251670528" behindDoc="1" locked="0" layoutInCell="1" allowOverlap="1" wp14:anchorId="52E86422" wp14:editId="7418B150">
             <wp:simplePos x="0" y="0"/>
             <wp:positionH relativeFrom="column">
-              <wp:posOffset>-366395</wp:posOffset>
+              <wp:posOffset>3729990</wp:posOffset>
             </wp:positionH>
             <wp:positionV relativeFrom="paragraph">
-              <wp:posOffset>163830</wp:posOffset>
+              <wp:posOffset>171450</wp:posOffset>
             </wp:positionV>
-            <wp:extent cx="3684270" cy="2430780"/>
-            <wp:effectExtent l="0" t="0" r="0" b="7620"/>
+            <wp:extent cx="2524760" cy="2156460"/>
+            <wp:effectExtent l="0" t="0" r="8890" b="0"/>
             <wp:wrapTight wrapText="bothSides">
               <wp:wrapPolygon edited="0">
                 <wp:start x="0" y="0"/>
-                <wp:lineTo x="0" y="21498"/>
-                <wp:lineTo x="21444" y="21498"/>
-                <wp:lineTo x="21444" y="0"/>
+                <wp:lineTo x="0" y="21371"/>
+                <wp:lineTo x="21513" y="21371"/>
+                <wp:lineTo x="21513" y="0"/>
                 <wp:lineTo x="0" y="0"/>
               </wp:wrapPolygon>
             </wp:wrapTight>
-            <wp:docPr id="11" name="Picture 11" descr="Graphical user interface, text, application, email&#10;&#10;Description automatically generated"/>
+            <wp:docPr id="14" name="Picture 14" descr="A picture containing text, graffiti, lined, rack&#10;&#10;Description automatically generated"/>
             <wp:cNvGraphicFramePr>
               <a:graphicFrameLocks xmlns:a="http://schemas.openxmlformats.org/drawingml/2006/main" noChangeAspect="1"/>
             </wp:cNvGraphicFramePr>
@@ -1231,7 +1215,7 @@
               <a:graphicData uri="http://schemas.openxmlformats.org/drawingml/2006/picture">
                 <pic:pic xmlns:pic="http://schemas.openxmlformats.org/drawingml/2006/picture">
                   <pic:nvPicPr>
-                    <pic:cNvPr id="11" name="Picture 11" descr="Graphical user interface, text, application, email&#10;&#10;Description automatically generated"/>
+                    <pic:cNvPr id="14" name="Picture 14" descr="A picture containing text, graffiti, lined, rack&#10;&#10;Description automatically generated"/>
                     <pic:cNvPicPr/>
                   </pic:nvPicPr>
                   <pic:blipFill>
@@ -1249,7 +1233,7 @@
                   <pic:spPr>
                     <a:xfrm>
                       <a:off x="0" y="0"/>
-                      <a:ext cx="3684270" cy="2430780"/>
+                      <a:ext cx="2524760" cy="2156460"/>
                     </a:xfrm>
                     <a:prstGeom prst="rect">
                       <a:avLst/>
@@ -1282,13 +1266,13 @@
           <w:noProof/>
         </w:rPr>
         <w:drawing>
-          <wp:anchor distT="0" distB="0" distL="114300" distR="114300" simplePos="0" relativeHeight="251667456" behindDoc="1" locked="0" layoutInCell="1" allowOverlap="1" wp14:anchorId="4651F7FB" wp14:editId="6252D125">
+          <wp:anchor distT="0" distB="0" distL="114300" distR="114300" simplePos="0" relativeHeight="251667456" behindDoc="1" locked="0" layoutInCell="1" allowOverlap="1" wp14:anchorId="4651F7FB" wp14:editId="53FC6B76">
             <wp:simplePos x="0" y="0"/>
             <wp:positionH relativeFrom="column">
-              <wp:posOffset>-381000</wp:posOffset>
+              <wp:posOffset>-251460</wp:posOffset>
             </wp:positionH>
             <wp:positionV relativeFrom="paragraph">
-              <wp:posOffset>86995</wp:posOffset>
+              <wp:posOffset>136525</wp:posOffset>
             </wp:positionV>
             <wp:extent cx="4152900" cy="541020"/>
             <wp:effectExtent l="0" t="0" r="0" b="0"/>
@@ -1344,31 +1328,36 @@
       <w:pPr>
         <w:ind w:left="-450" w:right="-720"/>
       </w:pPr>
+    </w:p>
+    <w:p>
+      <w:pPr>
+        <w:ind w:left="-450" w:right="-720"/>
+      </w:pPr>
       <w:r>
         <w:rPr>
           <w:noProof/>
         </w:rPr>
         <w:drawing>
-          <wp:anchor distT="0" distB="0" distL="114300" distR="114300" simplePos="0" relativeHeight="251672576" behindDoc="1" locked="0" layoutInCell="1" allowOverlap="1" wp14:anchorId="5A57A6D8" wp14:editId="493615FC">
+          <wp:anchor distT="0" distB="0" distL="114300" distR="114300" simplePos="0" relativeHeight="251671552" behindDoc="1" locked="0" layoutInCell="1" allowOverlap="1" wp14:anchorId="58248297" wp14:editId="7D156D1D">
             <wp:simplePos x="0" y="0"/>
             <wp:positionH relativeFrom="margin">
-              <wp:posOffset>2948940</wp:posOffset>
+              <wp:align>left</wp:align>
             </wp:positionH>
             <wp:positionV relativeFrom="paragraph">
-              <wp:posOffset>361950</wp:posOffset>
+              <wp:posOffset>212090</wp:posOffset>
             </wp:positionV>
-            <wp:extent cx="3268345" cy="2735580"/>
-            <wp:effectExtent l="0" t="0" r="8255" b="7620"/>
+            <wp:extent cx="2689860" cy="2331085"/>
+            <wp:effectExtent l="0" t="0" r="0" b="0"/>
             <wp:wrapTight wrapText="bothSides">
               <wp:wrapPolygon edited="0">
                 <wp:start x="0" y="0"/>
-                <wp:lineTo x="0" y="21510"/>
-                <wp:lineTo x="21529" y="21510"/>
-                <wp:lineTo x="21529" y="0"/>
+                <wp:lineTo x="0" y="21359"/>
+                <wp:lineTo x="21416" y="21359"/>
+                <wp:lineTo x="21416" y="0"/>
                 <wp:lineTo x="0" y="0"/>
               </wp:wrapPolygon>
             </wp:wrapTight>
-            <wp:docPr id="16" name="Picture 16" descr="A picture containing text, graffiti&#10;&#10;Description automatically generated"/>
+            <wp:docPr id="15" name="Picture 15" descr="A picture containing text&#10;&#10;Description automatically generated"/>
             <wp:cNvGraphicFramePr>
               <a:graphicFrameLocks xmlns:a="http://schemas.openxmlformats.org/drawingml/2006/main" noChangeAspect="1"/>
             </wp:cNvGraphicFramePr>
@@ -1376,7 +1365,7 @@
               <a:graphicData uri="http://schemas.openxmlformats.org/drawingml/2006/picture">
                 <pic:pic xmlns:pic="http://schemas.openxmlformats.org/drawingml/2006/picture">
                   <pic:nvPicPr>
-                    <pic:cNvPr id="16" name="Picture 16" descr="A picture containing text, graffiti&#10;&#10;Description automatically generated"/>
+                    <pic:cNvPr id="15" name="Picture 15" descr="A picture containing text&#10;&#10;Description automatically generated"/>
                     <pic:cNvPicPr/>
                   </pic:nvPicPr>
                   <pic:blipFill>
@@ -1394,7 +1383,7 @@
                   <pic:spPr>
                     <a:xfrm>
                       <a:off x="0" y="0"/>
-                      <a:ext cx="3268345" cy="2735580"/>
+                      <a:ext cx="2689860" cy="2331085"/>
                     </a:xfrm>
                     <a:prstGeom prst="rect">
                       <a:avLst/>
@@ -1417,26 +1406,26 @@
           <w:noProof/>
         </w:rPr>
         <w:drawing>
-          <wp:anchor distT="0" distB="0" distL="114300" distR="114300" simplePos="0" relativeHeight="251671552" behindDoc="1" locked="0" layoutInCell="1" allowOverlap="1" wp14:anchorId="58248297" wp14:editId="01CB7227">
+          <wp:anchor distT="0" distB="0" distL="114300" distR="114300" simplePos="0" relativeHeight="251672576" behindDoc="1" locked="0" layoutInCell="1" allowOverlap="1" wp14:anchorId="5A57A6D8" wp14:editId="3362BC18">
             <wp:simplePos x="0" y="0"/>
-            <wp:positionH relativeFrom="column">
-              <wp:posOffset>-198120</wp:posOffset>
+            <wp:positionH relativeFrom="margin">
+              <wp:posOffset>3455670</wp:posOffset>
             </wp:positionH>
             <wp:positionV relativeFrom="paragraph">
-              <wp:posOffset>377190</wp:posOffset>
+              <wp:posOffset>215265</wp:posOffset>
             </wp:positionV>
-            <wp:extent cx="3067685" cy="2659380"/>
-            <wp:effectExtent l="0" t="0" r="0" b="7620"/>
+            <wp:extent cx="2781300" cy="2327910"/>
+            <wp:effectExtent l="0" t="0" r="0" b="0"/>
             <wp:wrapTight wrapText="bothSides">
               <wp:wrapPolygon edited="0">
                 <wp:start x="0" y="0"/>
-                <wp:lineTo x="0" y="21507"/>
-                <wp:lineTo x="21461" y="21507"/>
-                <wp:lineTo x="21461" y="0"/>
+                <wp:lineTo x="0" y="21388"/>
+                <wp:lineTo x="21452" y="21388"/>
+                <wp:lineTo x="21452" y="0"/>
                 <wp:lineTo x="0" y="0"/>
               </wp:wrapPolygon>
             </wp:wrapTight>
-            <wp:docPr id="15" name="Picture 15" descr="A picture containing text&#10;&#10;Description automatically generated"/>
+            <wp:docPr id="16" name="Picture 16" descr="A picture containing text, graffiti&#10;&#10;Description automatically generated"/>
             <wp:cNvGraphicFramePr>
               <a:graphicFrameLocks xmlns:a="http://schemas.openxmlformats.org/drawingml/2006/main" noChangeAspect="1"/>
             </wp:cNvGraphicFramePr>
@@ -1444,7 +1433,7 @@
               <a:graphicData uri="http://schemas.openxmlformats.org/drawingml/2006/picture">
                 <pic:pic xmlns:pic="http://schemas.openxmlformats.org/drawingml/2006/picture">
                   <pic:nvPicPr>
-                    <pic:cNvPr id="15" name="Picture 15" descr="A picture containing text&#10;&#10;Description automatically generated"/>
+                    <pic:cNvPr id="16" name="Picture 16" descr="A picture containing text, graffiti&#10;&#10;Description automatically generated"/>
                     <pic:cNvPicPr/>
                   </pic:nvPicPr>
                   <pic:blipFill>
@@ -1462,7 +1451,7 @@
                   <pic:spPr>
                     <a:xfrm>
                       <a:off x="0" y="0"/>
-                      <a:ext cx="3067685" cy="2659380"/>
+                      <a:ext cx="2781300" cy="2327910"/>
                     </a:xfrm>
                     <a:prstGeom prst="rect">
                       <a:avLst/>
@@ -1483,32 +1472,120 @@
     </w:p>
     <w:p>
       <w:pPr>
-        <w:ind w:right="-720"/>
-      </w:pPr>
-    </w:p>
-    <w:p>
-      <w:pPr>
-        <w:ind w:left="-450" w:right="-720"/>
-      </w:pPr>
-    </w:p>
-    <w:p>
-      <w:pPr>
-        <w:ind w:left="-450" w:right="-720"/>
-      </w:pPr>
-    </w:p>
-    <w:p>
-      <w:pPr>
-        <w:ind w:left="-450" w:right="-720"/>
-      </w:pPr>
-    </w:p>
-    <w:p>
-      <w:pPr>
-        <w:ind w:left="-450" w:right="-720"/>
-      </w:pPr>
+        <w:ind w:left="-450" w:right="-720"/>
+      </w:pPr>
+    </w:p>
+    <w:p>
+      <w:pPr>
+        <w:ind w:left="-450" w:right="-720"/>
+      </w:pPr>
+    </w:p>
+    <w:p>
+      <w:pPr>
+        <w:ind w:left="-450" w:right="-720"/>
+      </w:pPr>
+    </w:p>
+    <w:p>
+      <w:pPr>
+        <w:ind w:left="-450" w:right="-720"/>
+      </w:pPr>
+    </w:p>
+    <w:p>
+      <w:pPr>
+        <w:ind w:left="-450" w:right="-720"/>
+      </w:pPr>
+    </w:p>
+    <w:p>
+      <w:pPr>
+        <w:ind w:left="-450" w:right="-720"/>
+      </w:pPr>
+    </w:p>
+    <w:p>
+      <w:pPr>
+        <w:ind w:left="-450" w:right="-720"/>
+      </w:pPr>
+    </w:p>
+    <w:p>
+      <w:pPr>
+        <w:ind w:left="-450" w:right="-720"/>
+      </w:pPr>
+    </w:p>
+    <w:p>
+      <w:pPr>
+        <w:ind w:left="-270" w:right="-720"/>
+      </w:pPr>
+    </w:p>
+    <w:p>
+      <w:pPr>
+        <w:ind w:left="-450" w:right="-720"/>
+      </w:pPr>
+      <w:r>
+        <w:t xml:space="preserve">In This question part (a), We draw the features in image 01 and image 05. Then features are mapped using SIFT function and Flann-based matcher. In part (b),  We compute the homography using the RANSAC algorithm to avoid perspective differences between 2 images and get better sift feature matches. Then the transformation is carried by the computed homography which is </w:t>
+      </w:r>
+      <w:r>
+        <w:t xml:space="preserve">almost </w:t>
+      </w:r>
+      <w:r>
+        <w:t xml:space="preserve">the </w:t>
+      </w:r>
+      <w:r>
+        <w:t>same as</w:t>
+      </w:r>
+      <w:r>
+        <w:t xml:space="preserve"> the actual homography. Then in part (c), we stitched the transformed image 01 onto Image 05</w:t>
+      </w:r>
+      <w:r>
+        <w:t xml:space="preserve"> </w:t>
+      </w:r>
+      <w:r>
+        <w:t xml:space="preserve">using </w:t>
+      </w:r>
+      <w:r>
+        <w:t xml:space="preserve">the </w:t>
+      </w:r>
+      <w:r>
+        <w:t>cv.warpPerspective built-in function in OpenCV</w:t>
+      </w:r>
+      <w:r>
+        <w:t>.</w:t>
+      </w:r>
+    </w:p>
+    <w:p>
+      <w:pPr>
+        <w:ind w:left="-450" w:right="-720"/>
+      </w:pPr>
+    </w:p>
+    <w:p>
+      <w:pPr>
+        <w:ind w:left="-450" w:right="-720"/>
+      </w:pPr>
+      <w:r>
+        <w:t xml:space="preserve">GitHub -  </w:t>
+      </w:r>
+      <w:hyperlink r:id="rId20" w:history="1">
+        <w:r>
+          <w:rPr>
+            <w:rStyle w:val="Hyperlink"/>
+          </w:rPr>
+          <w:t>https://github.com/wa</w:t>
+        </w:r>
+        <w:r>
+          <w:rPr>
+            <w:rStyle w:val="Hyperlink"/>
+          </w:rPr>
+          <w:t>n</w:t>
+        </w:r>
+        <w:r>
+          <w:rPr>
+            <w:rStyle w:val="Hyperlink"/>
+          </w:rPr>
+          <w:t>shika99/Assignment-02.git</w:t>
+        </w:r>
+      </w:hyperlink>
     </w:p>
     <w:sectPr>
       <w:pgSz w:w="12240" w:h="15840"/>
-      <w:pgMar w:top="450" w:right="1440" w:bottom="360" w:left="1440" w:header="720" w:footer="720" w:gutter="0"/>
+      <w:pgMar w:top="450" w:right="1440" w:bottom="360" w:left="1350" w:header="720" w:footer="720" w:gutter="0"/>
       <w:pgBorders w:offsetFrom="page">
         <w:top w:val="single" w:sz="4" w:space="24" w:color="auto"/>
         <w:left w:val="single" w:sz="4" w:space="24" w:color="auto"/>
@@ -1949,6 +2026,41 @@
     <w:semiHidden/>
     <w:unhideWhenUsed/>
   </w:style>
+  <w:style w:type="character" w:styleId="Hyperlink">
+    <w:name w:val="Hyperlink"/>
+    <w:basedOn w:val="DefaultParagraphFont"/>
+    <w:uiPriority w:val="99"/>
+    <w:unhideWhenUsed/>
+    <w:rsid w:val="008B556A"/>
+    <w:rPr>
+      <w:color w:val="0563C1" w:themeColor="hyperlink"/>
+      <w:u w:val="single"/>
+    </w:rPr>
+  </w:style>
+  <w:style w:type="character" w:styleId="UnresolvedMention">
+    <w:name w:val="Unresolved Mention"/>
+    <w:basedOn w:val="DefaultParagraphFont"/>
+    <w:uiPriority w:val="99"/>
+    <w:semiHidden/>
+    <w:unhideWhenUsed/>
+    <w:rsid w:val="008B556A"/>
+    <w:rPr>
+      <w:color w:val="605E5C"/>
+      <w:shd w:val="clear" w:color="auto" w:fill="E1DFDD"/>
+    </w:rPr>
+  </w:style>
+  <w:style w:type="character" w:styleId="FollowedHyperlink">
+    <w:name w:val="FollowedHyperlink"/>
+    <w:basedOn w:val="DefaultParagraphFont"/>
+    <w:uiPriority w:val="99"/>
+    <w:semiHidden/>
+    <w:unhideWhenUsed/>
+    <w:rsid w:val="008B556A"/>
+    <w:rPr>
+      <w:color w:val="954F72" w:themeColor="followedHyperlink"/>
+      <w:u w:val="single"/>
+    </w:rPr>
+  </w:style>
 </w:styles>
 </file>
 

</xml_diff>